<commit_message>
update Signed-off-by: huuphamlc <huuphamlc@gmail.com>
</commit_message>
<xml_diff>
--- a/WIP/Documents/F_Taxi_Report1_v1.1.docx
+++ b/WIP/Documents/F_Taxi_Report1_v1.1.docx
@@ -143,6 +143,7 @@
           <w:szCs w:val="44"/>
         </w:rPr>
       </w:pPr>
+      <w:proofErr w:type="spellStart"/>
       <w:r>
         <w:rPr>
           <w:rFonts w:ascii="Arial" w:hAnsi="Arial" w:cs="Arial"/>
@@ -152,6 +153,7 @@
         </w:rPr>
         <w:t>F_Taxi</w:t>
       </w:r>
+      <w:proofErr w:type="spellEnd"/>
     </w:p>
     <w:p>
       <w:pPr>
@@ -235,6 +237,7 @@
                 <w:szCs w:val="76"/>
               </w:rPr>
             </w:pPr>
+            <w:proofErr w:type="spellStart"/>
             <w:r>
               <w:rPr>
                 <w:rFonts w:ascii="Arial" w:hAnsi="Arial" w:cs="Arial"/>
@@ -244,6 +247,7 @@
               </w:rPr>
               <w:t>F_Taxi</w:t>
             </w:r>
+            <w:proofErr w:type="spellEnd"/>
           </w:p>
         </w:tc>
       </w:tr>
@@ -348,8 +352,54 @@
                 <w:sz w:val="36"/>
                 <w:szCs w:val="76"/>
               </w:rPr>
-              <w:t>SE02900 - Tạ Thiên Hưởng</w:t>
-            </w:r>
+              <w:t xml:space="preserve">SE02900 - </w:t>
+            </w:r>
+            <w:proofErr w:type="spellStart"/>
+            <w:r>
+              <w:rPr>
+                <w:rFonts w:ascii="Arial" w:hAnsi="Arial" w:cs="Arial"/>
+                <w:sz w:val="36"/>
+                <w:szCs w:val="76"/>
+              </w:rPr>
+              <w:t>Tạ</w:t>
+            </w:r>
+            <w:proofErr w:type="spellEnd"/>
+            <w:r>
+              <w:rPr>
+                <w:rFonts w:ascii="Arial" w:hAnsi="Arial" w:cs="Arial"/>
+                <w:sz w:val="36"/>
+                <w:szCs w:val="76"/>
+              </w:rPr>
+              <w:t xml:space="preserve"> </w:t>
+            </w:r>
+            <w:proofErr w:type="spellStart"/>
+            <w:r>
+              <w:rPr>
+                <w:rFonts w:ascii="Arial" w:hAnsi="Arial" w:cs="Arial"/>
+                <w:sz w:val="36"/>
+                <w:szCs w:val="76"/>
+              </w:rPr>
+              <w:t>Thiên</w:t>
+            </w:r>
+            <w:proofErr w:type="spellEnd"/>
+            <w:r>
+              <w:rPr>
+                <w:rFonts w:ascii="Arial" w:hAnsi="Arial" w:cs="Arial"/>
+                <w:sz w:val="36"/>
+                <w:szCs w:val="76"/>
+              </w:rPr>
+              <w:t xml:space="preserve"> </w:t>
+            </w:r>
+            <w:proofErr w:type="spellStart"/>
+            <w:r>
+              <w:rPr>
+                <w:rFonts w:ascii="Arial" w:hAnsi="Arial" w:cs="Arial"/>
+                <w:sz w:val="36"/>
+                <w:szCs w:val="76"/>
+              </w:rPr>
+              <w:t>Hưởng</w:t>
+            </w:r>
+            <w:proofErr w:type="spellEnd"/>
           </w:p>
         </w:tc>
       </w:tr>
@@ -392,8 +442,36 @@
                 <w:sz w:val="36"/>
                 <w:szCs w:val="76"/>
               </w:rPr>
-              <w:t>SE02268 - Phạm Ngọc Hoàn</w:t>
-            </w:r>
+              <w:t xml:space="preserve">SE02268 - Phạm </w:t>
+            </w:r>
+            <w:proofErr w:type="spellStart"/>
+            <w:r>
+              <w:rPr>
+                <w:rFonts w:ascii="Arial" w:hAnsi="Arial" w:cs="Arial"/>
+                <w:sz w:val="36"/>
+                <w:szCs w:val="76"/>
+              </w:rPr>
+              <w:t>Ngọc</w:t>
+            </w:r>
+            <w:proofErr w:type="spellEnd"/>
+            <w:r>
+              <w:rPr>
+                <w:rFonts w:ascii="Arial" w:hAnsi="Arial" w:cs="Arial"/>
+                <w:sz w:val="36"/>
+                <w:szCs w:val="76"/>
+              </w:rPr>
+              <w:t xml:space="preserve"> </w:t>
+            </w:r>
+            <w:proofErr w:type="spellStart"/>
+            <w:r>
+              <w:rPr>
+                <w:rFonts w:ascii="Arial" w:hAnsi="Arial" w:cs="Arial"/>
+                <w:sz w:val="36"/>
+                <w:szCs w:val="76"/>
+              </w:rPr>
+              <w:t>Hoàn</w:t>
+            </w:r>
+            <w:proofErr w:type="spellEnd"/>
           </w:p>
         </w:tc>
       </w:tr>
@@ -436,8 +514,54 @@
                 <w:sz w:val="36"/>
                 <w:szCs w:val="76"/>
               </w:rPr>
-              <w:t>SE02314 - Nguyễn Văn Lập</w:t>
-            </w:r>
+              <w:t xml:space="preserve">SE02314 - </w:t>
+            </w:r>
+            <w:proofErr w:type="spellStart"/>
+            <w:r>
+              <w:rPr>
+                <w:rFonts w:ascii="Arial" w:hAnsi="Arial" w:cs="Arial"/>
+                <w:sz w:val="36"/>
+                <w:szCs w:val="76"/>
+              </w:rPr>
+              <w:t>Nguyễn</w:t>
+            </w:r>
+            <w:proofErr w:type="spellEnd"/>
+            <w:r>
+              <w:rPr>
+                <w:rFonts w:ascii="Arial" w:hAnsi="Arial" w:cs="Arial"/>
+                <w:sz w:val="36"/>
+                <w:szCs w:val="76"/>
+              </w:rPr>
+              <w:t xml:space="preserve"> </w:t>
+            </w:r>
+            <w:proofErr w:type="spellStart"/>
+            <w:r>
+              <w:rPr>
+                <w:rFonts w:ascii="Arial" w:hAnsi="Arial" w:cs="Arial"/>
+                <w:sz w:val="36"/>
+                <w:szCs w:val="76"/>
+              </w:rPr>
+              <w:t>Văn</w:t>
+            </w:r>
+            <w:proofErr w:type="spellEnd"/>
+            <w:r>
+              <w:rPr>
+                <w:rFonts w:ascii="Arial" w:hAnsi="Arial" w:cs="Arial"/>
+                <w:sz w:val="36"/>
+                <w:szCs w:val="76"/>
+              </w:rPr>
+              <w:t xml:space="preserve"> </w:t>
+            </w:r>
+            <w:proofErr w:type="spellStart"/>
+            <w:r>
+              <w:rPr>
+                <w:rFonts w:ascii="Arial" w:hAnsi="Arial" w:cs="Arial"/>
+                <w:sz w:val="36"/>
+                <w:szCs w:val="76"/>
+              </w:rPr>
+              <w:t>Lập</w:t>
+            </w:r>
+            <w:proofErr w:type="spellEnd"/>
           </w:p>
         </w:tc>
       </w:tr>
@@ -479,13 +603,41 @@
                 <w:szCs w:val="76"/>
               </w:rPr>
             </w:pPr>
+            <w:proofErr w:type="spellStart"/>
             <w:r>
               <w:rPr>
                 <w:rFonts w:ascii="Arial" w:hAnsi="Arial" w:cs="Arial"/>
                 <w:sz w:val="36"/>
                 <w:szCs w:val="76"/>
               </w:rPr>
-              <w:t>Nguyễn Văn Sang</w:t>
+              <w:t>Nguyễn</w:t>
+            </w:r>
+            <w:proofErr w:type="spellEnd"/>
+            <w:r>
+              <w:rPr>
+                <w:rFonts w:ascii="Arial" w:hAnsi="Arial" w:cs="Arial"/>
+                <w:sz w:val="36"/>
+                <w:szCs w:val="76"/>
+              </w:rPr>
+              <w:t xml:space="preserve"> </w:t>
+            </w:r>
+            <w:proofErr w:type="spellStart"/>
+            <w:r>
+              <w:rPr>
+                <w:rFonts w:ascii="Arial" w:hAnsi="Arial" w:cs="Arial"/>
+                <w:sz w:val="36"/>
+                <w:szCs w:val="76"/>
+              </w:rPr>
+              <w:t>Văn</w:t>
+            </w:r>
+            <w:proofErr w:type="spellEnd"/>
+            <w:r>
+              <w:rPr>
+                <w:rFonts w:ascii="Arial" w:hAnsi="Arial" w:cs="Arial"/>
+                <w:sz w:val="36"/>
+                <w:szCs w:val="76"/>
+              </w:rPr>
+              <w:t xml:space="preserve"> Sang</w:t>
             </w:r>
           </w:p>
         </w:tc>
@@ -537,6 +689,7 @@
                 <w:szCs w:val="76"/>
               </w:rPr>
             </w:pPr>
+            <w:proofErr w:type="spellStart"/>
             <w:r>
               <w:rPr>
                 <w:rFonts w:ascii="Arial" w:hAnsi="Arial" w:cs="Arial"/>
@@ -545,6 +698,7 @@
               </w:rPr>
               <w:t>F_Taxi</w:t>
             </w:r>
+            <w:proofErr w:type="spellEnd"/>
           </w:p>
         </w:tc>
       </w:tr>
@@ -594,6 +748,7 @@
         </w:rPr>
         <w:br/>
       </w:r>
+      <w:proofErr w:type="spellStart"/>
       <w:r>
         <w:rPr>
           <w:rFonts w:ascii="Arial" w:hAnsi="Arial" w:cs="Arial"/>
@@ -608,7 +763,16 @@
           <w:sz w:val="24"/>
           <w:szCs w:val="26"/>
         </w:rPr>
-        <w:t xml:space="preserve">oi, </w:t>
+        <w:t>oi</w:t>
+      </w:r>
+      <w:proofErr w:type="spellEnd"/>
+      <w:r>
+        <w:rPr>
+          <w:rFonts w:ascii="Arial" w:hAnsi="Arial" w:cs="Arial"/>
+          <w:sz w:val="24"/>
+          <w:szCs w:val="26"/>
+        </w:rPr>
+        <w:t xml:space="preserve">, </w:t>
       </w:r>
       <w:r>
         <w:rPr>
@@ -2385,6 +2549,7 @@
         </w:rPr>
         <w:t xml:space="preserve">Project code: </w:t>
       </w:r>
+      <w:proofErr w:type="spellStart"/>
       <w:r>
         <w:rPr>
           <w:rFonts w:ascii="Arial" w:hAnsi="Arial" w:cs="Arial"/>
@@ -2393,6 +2558,7 @@
         </w:rPr>
         <w:t>F_Taxi</w:t>
       </w:r>
+      <w:proofErr w:type="spellEnd"/>
       <w:r>
         <w:rPr>
           <w:rFonts w:ascii="Arial" w:hAnsi="Arial" w:cs="Arial"/>
@@ -2431,6 +2597,7 @@
         </w:rPr>
         <w:t xml:space="preserve"> </w:t>
       </w:r>
+      <w:proofErr w:type="spellStart"/>
       <w:r>
         <w:rPr>
           <w:rFonts w:ascii="Arial" w:hAnsi="Arial" w:cs="Arial"/>
@@ -2439,6 +2606,7 @@
         </w:rPr>
         <w:t>F_Taxi</w:t>
       </w:r>
+      <w:proofErr w:type="spellEnd"/>
       <w:r>
         <w:rPr>
           <w:rFonts w:ascii="Arial" w:hAnsi="Arial" w:cs="Arial"/>
@@ -2653,8 +2821,17 @@
           <w:rFonts w:ascii="Arial" w:hAnsi="Arial" w:cs="Arial"/>
           <w:sz w:val="20"/>
         </w:rPr>
-        <w:t xml:space="preserve"> is require and strong development, call taxi from old service is remember the number of taxi company</w:t>
-      </w:r>
+        <w:t xml:space="preserve"> is require and strong development, call taxi from old service is remember the number of </w:t>
+      </w:r>
+      <w:proofErr w:type="gramStart"/>
+      <w:r>
+        <w:rPr>
+          <w:rFonts w:ascii="Arial" w:hAnsi="Arial" w:cs="Arial"/>
+          <w:sz w:val="20"/>
+        </w:rPr>
+        <w:t>taxi company</w:t>
+      </w:r>
+      <w:proofErr w:type="gramEnd"/>
       <w:r>
         <w:rPr>
           <w:rFonts w:ascii="Arial" w:hAnsi="Arial" w:cs="Arial"/>
@@ -2806,13 +2983,37 @@
         </w:numPr>
       </w:pPr>
       <w:r>
-        <w:t>Modern method : using app from smart</w:t>
+        <w:t xml:space="preserve">Modern </w:t>
+      </w:r>
+      <w:proofErr w:type="gramStart"/>
+      <w:r>
+        <w:t>method :</w:t>
+      </w:r>
+      <w:proofErr w:type="gramEnd"/>
+      <w:r>
+        <w:t xml:space="preserve"> using app from smart</w:t>
       </w:r>
       <w:r>
         <w:t xml:space="preserve"> phone, highlight are</w:t>
       </w:r>
       <w:r>
-        <w:t xml:space="preserve"> Uber and GrabTaxi.</w:t>
+        <w:t xml:space="preserve"> </w:t>
+      </w:r>
+      <w:proofErr w:type="spellStart"/>
+      <w:r>
+        <w:t>Uber</w:t>
+      </w:r>
+      <w:proofErr w:type="spellEnd"/>
+      <w:r>
+        <w:t xml:space="preserve"> and </w:t>
+      </w:r>
+      <w:proofErr w:type="spellStart"/>
+      <w:r>
+        <w:t>GrabTaxi</w:t>
+      </w:r>
+      <w:proofErr w:type="spellEnd"/>
+      <w:r>
+        <w:t>.</w:t>
       </w:r>
     </w:p>
     <w:p>
@@ -3039,6 +3240,8 @@
         </w:rPr>
         <w:t>.</w:t>
       </w:r>
+      <w:bookmarkStart w:id="8" w:name="_GoBack"/>
+      <w:bookmarkEnd w:id="8"/>
     </w:p>
     <w:p>
       <w:pPr>
@@ -3055,7 +3258,7 @@
           <w:szCs w:val="28"/>
         </w:rPr>
       </w:pPr>
-      <w:bookmarkStart w:id="8" w:name="_Toc430423080"/>
+      <w:bookmarkStart w:id="9" w:name="_Toc430423080"/>
       <w:r>
         <w:rPr>
           <w:rFonts w:ascii="Times New Roman" w:hAnsi="Times New Roman" w:cs="Times New Roman"/>
@@ -3064,7 +3267,7 @@
         </w:rPr>
         <w:t>Objectives</w:t>
       </w:r>
-      <w:bookmarkEnd w:id="8"/>
+      <w:bookmarkEnd w:id="9"/>
     </w:p>
     <w:p>
       <w:pPr>
@@ -3154,7 +3357,7 @@
           <w:lang w:val="vi-VN"/>
         </w:rPr>
       </w:pPr>
-      <w:bookmarkStart w:id="9" w:name="_Toc430423081"/>
+      <w:bookmarkStart w:id="10" w:name="_Toc430423081"/>
       <w:r>
         <w:rPr>
           <w:rFonts w:ascii="Times New Roman" w:hAnsi="Times New Roman" w:cs="Times New Roman"/>
@@ -3164,7 +3367,7 @@
         </w:rPr>
         <w:t>Brief description about system</w:t>
       </w:r>
-      <w:bookmarkEnd w:id="9"/>
+      <w:bookmarkEnd w:id="10"/>
     </w:p>
     <w:p>
       <w:pPr>
@@ -3196,7 +3399,7 @@
           <w:lang w:val="vi-VN"/>
         </w:rPr>
       </w:pPr>
-      <w:bookmarkStart w:id="10" w:name="_Toc430423082"/>
+      <w:bookmarkStart w:id="11" w:name="_Toc430423082"/>
       <w:r>
         <w:rPr>
           <w:rFonts w:ascii="Times New Roman" w:hAnsi="Times New Roman" w:cs="Times New Roman"/>
@@ -3215,7 +3418,7 @@
         </w:rPr>
         <w:t>ystem features</w:t>
       </w:r>
-      <w:bookmarkEnd w:id="10"/>
+      <w:bookmarkEnd w:id="11"/>
     </w:p>
     <w:p>
       <w:pPr>
@@ -3270,8 +3473,6 @@
         </w:rPr>
         <w:t>est</w:t>
       </w:r>
-      <w:bookmarkStart w:id="11" w:name="_GoBack"/>
-      <w:bookmarkEnd w:id="11"/>
       <w:r>
         <w:rPr>
           <w:rFonts w:ascii="Times New Roman" w:hAnsi="Times New Roman" w:cs="Times New Roman"/>
@@ -3700,6 +3901,7 @@
           <w:szCs w:val="22"/>
         </w:rPr>
       </w:pPr>
+      <w:proofErr w:type="gramStart"/>
       <w:r>
         <w:rPr>
           <w:rFonts w:ascii="Times New Roman" w:hAnsi="Times New Roman" w:cs="Times New Roman"/>
@@ -3708,6 +3910,7 @@
         </w:rPr>
         <w:t>and</w:t>
       </w:r>
+      <w:proofErr w:type="gramEnd"/>
       <w:r>
         <w:rPr>
           <w:rFonts w:ascii="Times New Roman" w:hAnsi="Times New Roman" w:cs="Times New Roman"/>
@@ -3871,7 +4074,21 @@
         <w:rPr>
           <w:rFonts w:ascii="Times New Roman" w:hAnsi="Times New Roman" w:cs="Times New Roman"/>
         </w:rPr>
-        <w:t>, using our application , user can :</w:t>
+        <w:t xml:space="preserve">, using our </w:t>
+      </w:r>
+      <w:proofErr w:type="gramStart"/>
+      <w:r>
+        <w:rPr>
+          <w:rFonts w:ascii="Times New Roman" w:hAnsi="Times New Roman" w:cs="Times New Roman"/>
+        </w:rPr>
+        <w:t>application ,</w:t>
+      </w:r>
+      <w:proofErr w:type="gramEnd"/>
+      <w:r>
+        <w:rPr>
+          <w:rFonts w:ascii="Times New Roman" w:hAnsi="Times New Roman" w:cs="Times New Roman"/>
+        </w:rPr>
+        <w:t xml:space="preserve"> user can :</w:t>
       </w:r>
     </w:p>
     <w:p>
@@ -4425,6 +4642,7 @@
         </w:rPr>
         <w:t xml:space="preserve">[1] </w:t>
       </w:r>
+      <w:proofErr w:type="spellStart"/>
       <w:r>
         <w:rPr>
           <w:rFonts w:ascii="Times New Roman" w:hAnsi="Times New Roman" w:cs="Times New Roman"/>
@@ -4433,6 +4651,7 @@
         </w:rPr>
         <w:t>GrabTaxi</w:t>
       </w:r>
+      <w:proofErr w:type="spellEnd"/>
     </w:p>
     <w:p>
       <w:pPr>
@@ -4468,6 +4687,7 @@
         </w:rPr>
         <w:t xml:space="preserve">[2] </w:t>
       </w:r>
+      <w:proofErr w:type="spellStart"/>
       <w:r>
         <w:rPr>
           <w:rFonts w:ascii="Times New Roman" w:hAnsi="Times New Roman" w:cs="Times New Roman"/>
@@ -4476,6 +4696,7 @@
         </w:rPr>
         <w:t>Uber</w:t>
       </w:r>
+      <w:proofErr w:type="spellEnd"/>
     </w:p>
     <w:p>
       <w:pPr>
@@ -4664,6 +4885,7 @@
         <v:shape id="_x0000_s2049" type="#_x0000_t32" style="position:absolute;margin-left:2.55pt;margin-top:17.05pt;width:427.95pt;height:0;z-index:251658240" o:connectortype="straight" strokecolor="#a5a5a5 [2092]"/>
       </w:pict>
     </w:r>
+    <w:proofErr w:type="spellStart"/>
     <w:r>
       <w:rPr>
         <w:rFonts w:ascii="Arial" w:hAnsi="Arial" w:cs="Arial"/>
@@ -4672,6 +4894,7 @@
       </w:rPr>
       <w:t>F_Taxi</w:t>
     </w:r>
+    <w:proofErr w:type="spellEnd"/>
     <w:r>
       <w:rPr>
         <w:rFonts w:ascii="Arial" w:hAnsi="Arial" w:cs="Arial"/>
@@ -6573,7 +6796,7 @@
 </file>
 
 <file path=customXml/itemProps1.xml><?xml version="1.0" encoding="utf-8"?>
-<ds:datastoreItem xmlns:ds="http://schemas.openxmlformats.org/officeDocument/2006/customXml" ds:itemID="{7DD91FB9-DE52-4D77-8EC0-3590D85DC187}">
+<ds:datastoreItem xmlns:ds="http://schemas.openxmlformats.org/officeDocument/2006/customXml" ds:itemID="{48EEDE6E-790A-4ADB-9C73-25610E17F316}">
   <ds:schemaRefs>
     <ds:schemaRef ds:uri="http://schemas.openxmlformats.org/officeDocument/2006/bibliography"/>
   </ds:schemaRefs>

</xml_diff>

<commit_message>
update doc Signed-off-by: huuphamlc <huuphamlc@gmail.com>
</commit_message>
<xml_diff>
--- a/WIP/Documents/F_Taxi_Report1_v1.1.docx
+++ b/WIP/Documents/F_Taxi_Report1_v1.1.docx
@@ -4,6 +4,7 @@
   <w:body>
     <w:p>
       <w:pPr>
+        <w:jc w:val="both"/>
         <w:rPr>
           <w:rFonts w:ascii="Arial" w:hAnsi="Arial" w:cs="Arial"/>
         </w:rPr>
@@ -67,7 +68,7 @@
     </w:p>
     <w:p>
       <w:pPr>
-        <w:jc w:val="center"/>
+        <w:jc w:val="both"/>
         <w:rPr>
           <w:rFonts w:ascii="Arial" w:hAnsi="Arial" w:cs="Arial"/>
           <w:b/>
@@ -87,7 +88,7 @@
     </w:p>
     <w:p>
       <w:pPr>
-        <w:jc w:val="center"/>
+        <w:jc w:val="both"/>
         <w:rPr>
           <w:rFonts w:ascii="Arial" w:hAnsi="Arial" w:cs="Arial"/>
           <w:b/>
@@ -98,7 +99,7 @@
     </w:p>
     <w:p>
       <w:pPr>
-        <w:jc w:val="center"/>
+        <w:jc w:val="both"/>
         <w:rPr>
           <w:rFonts w:ascii="Arial" w:hAnsi="Arial" w:cs="Arial"/>
           <w:b/>
@@ -135,7 +136,7 @@
     </w:p>
     <w:p>
       <w:pPr>
-        <w:jc w:val="center"/>
+        <w:jc w:val="both"/>
         <w:rPr>
           <w:rFonts w:ascii="Arial" w:hAnsi="Arial" w:cs="Arial"/>
           <w:b/>
@@ -143,6 +144,7 @@
           <w:szCs w:val="44"/>
         </w:rPr>
       </w:pPr>
+      <w:proofErr w:type="spellStart"/>
       <w:r>
         <w:rPr>
           <w:rFonts w:ascii="Arial" w:hAnsi="Arial" w:cs="Arial"/>
@@ -152,10 +154,11 @@
         </w:rPr>
         <w:t>F_Taxi</w:t>
       </w:r>
-    </w:p>
-    <w:p>
-      <w:pPr>
-        <w:jc w:val="center"/>
+      <w:proofErr w:type="spellEnd"/>
+    </w:p>
+    <w:p>
+      <w:pPr>
+        <w:jc w:val="both"/>
         <w:rPr>
           <w:rFonts w:ascii="Arial" w:hAnsi="Arial" w:cs="Arial"/>
           <w:b/>
@@ -227,7 +230,7 @@
           </w:tcPr>
           <w:p>
             <w:pPr>
-              <w:jc w:val="center"/>
+              <w:jc w:val="both"/>
               <w:rPr>
                 <w:rFonts w:ascii="Arial" w:hAnsi="Arial" w:cs="Arial"/>
                 <w:b/>
@@ -235,6 +238,7 @@
                 <w:szCs w:val="76"/>
               </w:rPr>
             </w:pPr>
+            <w:proofErr w:type="spellStart"/>
             <w:r>
               <w:rPr>
                 <w:rFonts w:ascii="Arial" w:hAnsi="Arial" w:cs="Arial"/>
@@ -244,6 +248,7 @@
               </w:rPr>
               <w:t>F_Taxi</w:t>
             </w:r>
+            <w:proofErr w:type="spellEnd"/>
           </w:p>
         </w:tc>
       </w:tr>
@@ -259,7 +264,7 @@
           </w:tcPr>
           <w:p>
             <w:pPr>
-              <w:jc w:val="center"/>
+              <w:jc w:val="both"/>
               <w:rPr>
                 <w:rFonts w:ascii="Arial" w:hAnsi="Arial" w:cs="Arial"/>
                 <w:b/>
@@ -284,6 +289,7 @@
           </w:tcPr>
           <w:p>
             <w:pPr>
+              <w:jc w:val="both"/>
               <w:rPr>
                 <w:rFonts w:ascii="Arial" w:hAnsi="Arial" w:cs="Arial"/>
                 <w:sz w:val="36"/>
@@ -304,8 +310,54 @@
                 <w:sz w:val="36"/>
                 <w:szCs w:val="76"/>
               </w:rPr>
-              <w:t xml:space="preserve"> - Phạm Gia Hữu</w:t>
-            </w:r>
+              <w:t xml:space="preserve"> - </w:t>
+            </w:r>
+            <w:proofErr w:type="spellStart"/>
+            <w:r>
+              <w:rPr>
+                <w:rFonts w:ascii="Arial" w:hAnsi="Arial" w:cs="Arial"/>
+                <w:sz w:val="36"/>
+                <w:szCs w:val="76"/>
+              </w:rPr>
+              <w:t>Phạm</w:t>
+            </w:r>
+            <w:proofErr w:type="spellEnd"/>
+            <w:r>
+              <w:rPr>
+                <w:rFonts w:ascii="Arial" w:hAnsi="Arial" w:cs="Arial"/>
+                <w:sz w:val="36"/>
+                <w:szCs w:val="76"/>
+              </w:rPr>
+              <w:t xml:space="preserve"> </w:t>
+            </w:r>
+            <w:proofErr w:type="spellStart"/>
+            <w:r>
+              <w:rPr>
+                <w:rFonts w:ascii="Arial" w:hAnsi="Arial" w:cs="Arial"/>
+                <w:sz w:val="36"/>
+                <w:szCs w:val="76"/>
+              </w:rPr>
+              <w:t>Gia</w:t>
+            </w:r>
+            <w:proofErr w:type="spellEnd"/>
+            <w:r>
+              <w:rPr>
+                <w:rFonts w:ascii="Arial" w:hAnsi="Arial" w:cs="Arial"/>
+                <w:sz w:val="36"/>
+                <w:szCs w:val="76"/>
+              </w:rPr>
+              <w:t xml:space="preserve"> </w:t>
+            </w:r>
+            <w:proofErr w:type="spellStart"/>
+            <w:r>
+              <w:rPr>
+                <w:rFonts w:ascii="Arial" w:hAnsi="Arial" w:cs="Arial"/>
+                <w:sz w:val="36"/>
+                <w:szCs w:val="76"/>
+              </w:rPr>
+              <w:t>Hữu</w:t>
+            </w:r>
+            <w:proofErr w:type="spellEnd"/>
           </w:p>
         </w:tc>
       </w:tr>
@@ -320,7 +372,7 @@
           </w:tcPr>
           <w:p>
             <w:pPr>
-              <w:jc w:val="center"/>
+              <w:jc w:val="both"/>
               <w:rPr>
                 <w:rFonts w:ascii="Arial" w:hAnsi="Arial" w:cs="Arial"/>
                 <w:b/>
@@ -336,6 +388,7 @@
           </w:tcPr>
           <w:p>
             <w:pPr>
+              <w:jc w:val="both"/>
               <w:rPr>
                 <w:rFonts w:ascii="Arial" w:hAnsi="Arial" w:cs="Arial"/>
                 <w:sz w:val="36"/>
@@ -348,8 +401,54 @@
                 <w:sz w:val="36"/>
                 <w:szCs w:val="76"/>
               </w:rPr>
-              <w:t>SE02900 - Tạ Thiên Hưởng</w:t>
-            </w:r>
+              <w:t xml:space="preserve">SE02900 - </w:t>
+            </w:r>
+            <w:proofErr w:type="spellStart"/>
+            <w:r>
+              <w:rPr>
+                <w:rFonts w:ascii="Arial" w:hAnsi="Arial" w:cs="Arial"/>
+                <w:sz w:val="36"/>
+                <w:szCs w:val="76"/>
+              </w:rPr>
+              <w:t>Tạ</w:t>
+            </w:r>
+            <w:proofErr w:type="spellEnd"/>
+            <w:r>
+              <w:rPr>
+                <w:rFonts w:ascii="Arial" w:hAnsi="Arial" w:cs="Arial"/>
+                <w:sz w:val="36"/>
+                <w:szCs w:val="76"/>
+              </w:rPr>
+              <w:t xml:space="preserve"> </w:t>
+            </w:r>
+            <w:proofErr w:type="spellStart"/>
+            <w:r>
+              <w:rPr>
+                <w:rFonts w:ascii="Arial" w:hAnsi="Arial" w:cs="Arial"/>
+                <w:sz w:val="36"/>
+                <w:szCs w:val="76"/>
+              </w:rPr>
+              <w:t>Thiên</w:t>
+            </w:r>
+            <w:proofErr w:type="spellEnd"/>
+            <w:r>
+              <w:rPr>
+                <w:rFonts w:ascii="Arial" w:hAnsi="Arial" w:cs="Arial"/>
+                <w:sz w:val="36"/>
+                <w:szCs w:val="76"/>
+              </w:rPr>
+              <w:t xml:space="preserve"> </w:t>
+            </w:r>
+            <w:proofErr w:type="spellStart"/>
+            <w:r>
+              <w:rPr>
+                <w:rFonts w:ascii="Arial" w:hAnsi="Arial" w:cs="Arial"/>
+                <w:sz w:val="36"/>
+                <w:szCs w:val="76"/>
+              </w:rPr>
+              <w:t>Hưởng</w:t>
+            </w:r>
+            <w:proofErr w:type="spellEnd"/>
           </w:p>
         </w:tc>
       </w:tr>
@@ -364,7 +463,7 @@
           </w:tcPr>
           <w:p>
             <w:pPr>
-              <w:jc w:val="center"/>
+              <w:jc w:val="both"/>
               <w:rPr>
                 <w:rFonts w:ascii="Arial" w:hAnsi="Arial" w:cs="Arial"/>
                 <w:b/>
@@ -380,6 +479,7 @@
           </w:tcPr>
           <w:p>
             <w:pPr>
+              <w:jc w:val="both"/>
               <w:rPr>
                 <w:rFonts w:ascii="Arial" w:hAnsi="Arial" w:cs="Arial"/>
                 <w:sz w:val="36"/>
@@ -392,8 +492,54 @@
                 <w:sz w:val="36"/>
                 <w:szCs w:val="76"/>
               </w:rPr>
-              <w:t>SE02268 - Phạm Ngọc Hoàn</w:t>
-            </w:r>
+              <w:t xml:space="preserve">SE02268 - </w:t>
+            </w:r>
+            <w:proofErr w:type="spellStart"/>
+            <w:r>
+              <w:rPr>
+                <w:rFonts w:ascii="Arial" w:hAnsi="Arial" w:cs="Arial"/>
+                <w:sz w:val="36"/>
+                <w:szCs w:val="76"/>
+              </w:rPr>
+              <w:t>Phạm</w:t>
+            </w:r>
+            <w:proofErr w:type="spellEnd"/>
+            <w:r>
+              <w:rPr>
+                <w:rFonts w:ascii="Arial" w:hAnsi="Arial" w:cs="Arial"/>
+                <w:sz w:val="36"/>
+                <w:szCs w:val="76"/>
+              </w:rPr>
+              <w:t xml:space="preserve"> </w:t>
+            </w:r>
+            <w:proofErr w:type="spellStart"/>
+            <w:r>
+              <w:rPr>
+                <w:rFonts w:ascii="Arial" w:hAnsi="Arial" w:cs="Arial"/>
+                <w:sz w:val="36"/>
+                <w:szCs w:val="76"/>
+              </w:rPr>
+              <w:t>Ngọc</w:t>
+            </w:r>
+            <w:proofErr w:type="spellEnd"/>
+            <w:r>
+              <w:rPr>
+                <w:rFonts w:ascii="Arial" w:hAnsi="Arial" w:cs="Arial"/>
+                <w:sz w:val="36"/>
+                <w:szCs w:val="76"/>
+              </w:rPr>
+              <w:t xml:space="preserve"> </w:t>
+            </w:r>
+            <w:proofErr w:type="spellStart"/>
+            <w:r>
+              <w:rPr>
+                <w:rFonts w:ascii="Arial" w:hAnsi="Arial" w:cs="Arial"/>
+                <w:sz w:val="36"/>
+                <w:szCs w:val="76"/>
+              </w:rPr>
+              <w:t>Hoàn</w:t>
+            </w:r>
+            <w:proofErr w:type="spellEnd"/>
           </w:p>
         </w:tc>
       </w:tr>
@@ -408,7 +554,7 @@
           </w:tcPr>
           <w:p>
             <w:pPr>
-              <w:jc w:val="center"/>
+              <w:jc w:val="both"/>
               <w:rPr>
                 <w:rFonts w:ascii="Arial" w:hAnsi="Arial" w:cs="Arial"/>
                 <w:b/>
@@ -424,6 +570,7 @@
           </w:tcPr>
           <w:p>
             <w:pPr>
+              <w:jc w:val="both"/>
               <w:rPr>
                 <w:rFonts w:ascii="Arial" w:hAnsi="Arial" w:cs="Arial"/>
                 <w:sz w:val="36"/>
@@ -436,8 +583,54 @@
                 <w:sz w:val="36"/>
                 <w:szCs w:val="76"/>
               </w:rPr>
-              <w:t>SE02314 - Nguyễn Văn Lập</w:t>
-            </w:r>
+              <w:t xml:space="preserve">SE02314 - </w:t>
+            </w:r>
+            <w:proofErr w:type="spellStart"/>
+            <w:r>
+              <w:rPr>
+                <w:rFonts w:ascii="Arial" w:hAnsi="Arial" w:cs="Arial"/>
+                <w:sz w:val="36"/>
+                <w:szCs w:val="76"/>
+              </w:rPr>
+              <w:t>Nguyễn</w:t>
+            </w:r>
+            <w:proofErr w:type="spellEnd"/>
+            <w:r>
+              <w:rPr>
+                <w:rFonts w:ascii="Arial" w:hAnsi="Arial" w:cs="Arial"/>
+                <w:sz w:val="36"/>
+                <w:szCs w:val="76"/>
+              </w:rPr>
+              <w:t xml:space="preserve"> </w:t>
+            </w:r>
+            <w:proofErr w:type="spellStart"/>
+            <w:r>
+              <w:rPr>
+                <w:rFonts w:ascii="Arial" w:hAnsi="Arial" w:cs="Arial"/>
+                <w:sz w:val="36"/>
+                <w:szCs w:val="76"/>
+              </w:rPr>
+              <w:t>Văn</w:t>
+            </w:r>
+            <w:proofErr w:type="spellEnd"/>
+            <w:r>
+              <w:rPr>
+                <w:rFonts w:ascii="Arial" w:hAnsi="Arial" w:cs="Arial"/>
+                <w:sz w:val="36"/>
+                <w:szCs w:val="76"/>
+              </w:rPr>
+              <w:t xml:space="preserve"> </w:t>
+            </w:r>
+            <w:proofErr w:type="spellStart"/>
+            <w:r>
+              <w:rPr>
+                <w:rFonts w:ascii="Arial" w:hAnsi="Arial" w:cs="Arial"/>
+                <w:sz w:val="36"/>
+                <w:szCs w:val="76"/>
+              </w:rPr>
+              <w:t>Lập</w:t>
+            </w:r>
+            <w:proofErr w:type="spellEnd"/>
           </w:p>
         </w:tc>
       </w:tr>
@@ -448,7 +641,7 @@
           </w:tcPr>
           <w:p>
             <w:pPr>
-              <w:jc w:val="center"/>
+              <w:jc w:val="both"/>
               <w:rPr>
                 <w:rFonts w:ascii="Arial" w:hAnsi="Arial" w:cs="Arial"/>
                 <w:b/>
@@ -473,19 +666,48 @@
           </w:tcPr>
           <w:p>
             <w:pPr>
+              <w:jc w:val="both"/>
               <w:rPr>
                 <w:rFonts w:ascii="Arial" w:hAnsi="Arial" w:cs="Arial"/>
                 <w:sz w:val="36"/>
                 <w:szCs w:val="76"/>
               </w:rPr>
             </w:pPr>
+            <w:proofErr w:type="spellStart"/>
             <w:r>
               <w:rPr>
                 <w:rFonts w:ascii="Arial" w:hAnsi="Arial" w:cs="Arial"/>
                 <w:sz w:val="36"/>
                 <w:szCs w:val="76"/>
               </w:rPr>
-              <w:t>Nguyễn Văn Sang</w:t>
+              <w:t>Nguyễn</w:t>
+            </w:r>
+            <w:proofErr w:type="spellEnd"/>
+            <w:r>
+              <w:rPr>
+                <w:rFonts w:ascii="Arial" w:hAnsi="Arial" w:cs="Arial"/>
+                <w:sz w:val="36"/>
+                <w:szCs w:val="76"/>
+              </w:rPr>
+              <w:t xml:space="preserve"> </w:t>
+            </w:r>
+            <w:proofErr w:type="spellStart"/>
+            <w:r>
+              <w:rPr>
+                <w:rFonts w:ascii="Arial" w:hAnsi="Arial" w:cs="Arial"/>
+                <w:sz w:val="36"/>
+                <w:szCs w:val="76"/>
+              </w:rPr>
+              <w:t>Văn</w:t>
+            </w:r>
+            <w:proofErr w:type="spellEnd"/>
+            <w:r>
+              <w:rPr>
+                <w:rFonts w:ascii="Arial" w:hAnsi="Arial" w:cs="Arial"/>
+                <w:sz w:val="36"/>
+                <w:szCs w:val="76"/>
+              </w:rPr>
+              <w:t xml:space="preserve"> Sang</w:t>
             </w:r>
           </w:p>
         </w:tc>
@@ -497,7 +719,7 @@
           </w:tcPr>
           <w:p>
             <w:pPr>
-              <w:jc w:val="center"/>
+              <w:jc w:val="both"/>
               <w:rPr>
                 <w:rFonts w:ascii="Arial" w:hAnsi="Arial" w:cs="Arial"/>
                 <w:b/>
@@ -531,12 +753,14 @@
           </w:tcPr>
           <w:p>
             <w:pPr>
+              <w:jc w:val="both"/>
               <w:rPr>
                 <w:rFonts w:ascii="Arial" w:hAnsi="Arial" w:cs="Arial"/>
                 <w:sz w:val="36"/>
                 <w:szCs w:val="76"/>
               </w:rPr>
             </w:pPr>
+            <w:proofErr w:type="spellStart"/>
             <w:r>
               <w:rPr>
                 <w:rFonts w:ascii="Arial" w:hAnsi="Arial" w:cs="Arial"/>
@@ -545,13 +769,14 @@
               </w:rPr>
               <w:t>F_Taxi</w:t>
             </w:r>
+            <w:proofErr w:type="spellEnd"/>
           </w:p>
         </w:tc>
       </w:tr>
     </w:tbl>
     <w:p>
       <w:pPr>
-        <w:jc w:val="center"/>
+        <w:jc w:val="both"/>
         <w:rPr>
           <w:rFonts w:ascii="Arial" w:hAnsi="Arial" w:cs="Arial"/>
           <w:sz w:val="21"/>
@@ -569,7 +794,7 @@
     </w:p>
     <w:p>
       <w:pPr>
-        <w:jc w:val="center"/>
+        <w:jc w:val="both"/>
         <w:rPr>
           <w:rFonts w:ascii="Arial" w:hAnsi="Arial" w:cs="Arial"/>
           <w:sz w:val="21"/>
@@ -579,7 +804,7 @@
     </w:p>
     <w:p>
       <w:pPr>
-        <w:jc w:val="center"/>
+        <w:jc w:val="both"/>
         <w:rPr>
           <w:rFonts w:ascii="Arial" w:hAnsi="Arial" w:cs="Arial"/>
           <w:sz w:val="24"/>
@@ -594,6 +819,7 @@
         </w:rPr>
         <w:br/>
       </w:r>
+      <w:proofErr w:type="spellStart"/>
       <w:r>
         <w:rPr>
           <w:rFonts w:ascii="Arial" w:hAnsi="Arial" w:cs="Arial"/>
@@ -608,7 +834,16 @@
           <w:sz w:val="24"/>
           <w:szCs w:val="26"/>
         </w:rPr>
-        <w:t xml:space="preserve">oi, </w:t>
+        <w:t>oi</w:t>
+      </w:r>
+      <w:proofErr w:type="spellEnd"/>
+      <w:r>
+        <w:rPr>
+          <w:rFonts w:ascii="Arial" w:hAnsi="Arial" w:cs="Arial"/>
+          <w:sz w:val="24"/>
+          <w:szCs w:val="26"/>
+        </w:rPr>
+        <w:t xml:space="preserve">, </w:t>
       </w:r>
       <w:r>
         <w:rPr>
@@ -657,6 +892,7 @@
         <w:p>
           <w:pPr>
             <w:pStyle w:val="TOCHeading"/>
+            <w:jc w:val="both"/>
             <w:rPr>
               <w:rFonts w:ascii="Arial" w:hAnsi="Arial" w:cs="Arial"/>
             </w:rPr>
@@ -671,6 +907,7 @@
         <w:p>
           <w:pPr>
             <w:pStyle w:val="TOC1"/>
+            <w:jc w:val="both"/>
             <w:rPr>
               <w:noProof/>
             </w:rPr>
@@ -776,6 +1013,7 @@
         <w:p>
           <w:pPr>
             <w:pStyle w:val="TOC2"/>
+            <w:jc w:val="both"/>
             <w:rPr>
               <w:noProof/>
             </w:rPr>
@@ -857,6 +1095,7 @@
         <w:p>
           <w:pPr>
             <w:pStyle w:val="TOC2"/>
+            <w:jc w:val="both"/>
             <w:rPr>
               <w:noProof/>
             </w:rPr>
@@ -937,6 +1176,7 @@
         <w:p>
           <w:pPr>
             <w:pStyle w:val="TOC2"/>
+            <w:jc w:val="both"/>
             <w:rPr>
               <w:noProof/>
             </w:rPr>
@@ -1017,6 +1257,7 @@
         <w:p>
           <w:pPr>
             <w:pStyle w:val="TOC1"/>
+            <w:jc w:val="both"/>
             <w:rPr>
               <w:noProof/>
             </w:rPr>
@@ -1097,6 +1338,7 @@
         <w:p>
           <w:pPr>
             <w:pStyle w:val="TOC2"/>
+            <w:jc w:val="both"/>
             <w:rPr>
               <w:noProof/>
             </w:rPr>
@@ -1175,6 +1417,7 @@
         <w:p>
           <w:pPr>
             <w:pStyle w:val="TOC1"/>
+            <w:jc w:val="both"/>
             <w:rPr>
               <w:noProof/>
             </w:rPr>
@@ -1255,6 +1498,7 @@
         <w:p>
           <w:pPr>
             <w:pStyle w:val="TOC2"/>
+            <w:jc w:val="both"/>
             <w:rPr>
               <w:noProof/>
             </w:rPr>
@@ -1336,6 +1580,7 @@
         <w:p>
           <w:pPr>
             <w:pStyle w:val="TOC2"/>
+            <w:jc w:val="both"/>
             <w:rPr>
               <w:noProof/>
             </w:rPr>
@@ -1416,6 +1661,7 @@
         <w:p>
           <w:pPr>
             <w:pStyle w:val="TOC2"/>
+            <w:jc w:val="both"/>
             <w:rPr>
               <w:noProof/>
             </w:rPr>
@@ -1497,6 +1743,7 @@
         <w:p>
           <w:pPr>
             <w:pStyle w:val="TOC2"/>
+            <w:jc w:val="both"/>
             <w:rPr>
               <w:noProof/>
             </w:rPr>
@@ -1578,6 +1825,7 @@
         <w:p>
           <w:pPr>
             <w:pStyle w:val="TOC1"/>
+            <w:jc w:val="both"/>
             <w:rPr>
               <w:noProof/>
             </w:rPr>
@@ -1658,6 +1906,7 @@
         <w:p>
           <w:pPr>
             <w:pStyle w:val="TOC2"/>
+            <w:jc w:val="both"/>
             <w:rPr>
               <w:noProof/>
             </w:rPr>
@@ -1739,6 +1988,7 @@
         <w:p>
           <w:pPr>
             <w:pStyle w:val="TOC2"/>
+            <w:jc w:val="both"/>
             <w:rPr>
               <w:noProof/>
             </w:rPr>
@@ -1820,6 +2070,7 @@
         <w:p>
           <w:pPr>
             <w:pStyle w:val="TOC2"/>
+            <w:jc w:val="both"/>
             <w:rPr>
               <w:noProof/>
             </w:rPr>
@@ -1901,6 +2152,7 @@
         <w:p>
           <w:pPr>
             <w:pStyle w:val="TOC1"/>
+            <w:jc w:val="both"/>
             <w:rPr>
               <w:noProof/>
             </w:rPr>
@@ -1981,6 +2233,7 @@
         <w:p>
           <w:pPr>
             <w:pStyle w:val="TOC1"/>
+            <w:jc w:val="both"/>
             <w:rPr>
               <w:noProof/>
             </w:rPr>
@@ -2061,6 +2314,7 @@
         <w:p>
           <w:pPr>
             <w:pStyle w:val="TOC1"/>
+            <w:jc w:val="both"/>
             <w:rPr>
               <w:noProof/>
             </w:rPr>
@@ -2140,6 +2394,7 @@
         </w:p>
         <w:p>
           <w:pPr>
+            <w:jc w:val="both"/>
             <w:rPr>
               <w:rFonts w:ascii="Arial" w:hAnsi="Arial" w:cs="Arial"/>
             </w:rPr>
@@ -2157,62 +2412,71 @@
     </w:sdt>
     <w:p>
       <w:pPr>
-        <w:rPr>
-          <w:rFonts w:ascii="Arial" w:hAnsi="Arial" w:cs="Arial"/>
-        </w:rPr>
-      </w:pPr>
-    </w:p>
-    <w:p>
-      <w:pPr>
-        <w:rPr>
-          <w:rFonts w:ascii="Arial" w:hAnsi="Arial" w:cs="Arial"/>
-        </w:rPr>
-      </w:pPr>
-    </w:p>
-    <w:p>
-      <w:pPr>
-        <w:rPr>
-          <w:rFonts w:ascii="Arial" w:hAnsi="Arial" w:cs="Arial"/>
-        </w:rPr>
-      </w:pPr>
-    </w:p>
-    <w:p>
-      <w:pPr>
-        <w:rPr>
-          <w:rFonts w:ascii="Arial" w:hAnsi="Arial" w:cs="Arial"/>
-        </w:rPr>
-      </w:pPr>
-    </w:p>
-    <w:p>
-      <w:pPr>
-        <w:rPr>
-          <w:rFonts w:ascii="Arial" w:hAnsi="Arial" w:cs="Arial"/>
-        </w:rPr>
-      </w:pPr>
-    </w:p>
-    <w:p>
-      <w:pPr>
-        <w:rPr>
-          <w:rFonts w:ascii="Arial" w:hAnsi="Arial" w:cs="Arial"/>
-        </w:rPr>
-      </w:pPr>
-    </w:p>
-    <w:p>
-      <w:pPr>
-        <w:rPr>
-          <w:rFonts w:ascii="Arial" w:hAnsi="Arial" w:cs="Arial"/>
-        </w:rPr>
-      </w:pPr>
-    </w:p>
-    <w:p>
-      <w:pPr>
-        <w:rPr>
-          <w:rFonts w:ascii="Arial" w:hAnsi="Arial" w:cs="Arial"/>
-        </w:rPr>
-      </w:pPr>
-    </w:p>
-    <w:p>
-      <w:pPr>
+        <w:jc w:val="both"/>
+        <w:rPr>
+          <w:rFonts w:ascii="Arial" w:hAnsi="Arial" w:cs="Arial"/>
+        </w:rPr>
+      </w:pPr>
+    </w:p>
+    <w:p>
+      <w:pPr>
+        <w:jc w:val="both"/>
+        <w:rPr>
+          <w:rFonts w:ascii="Arial" w:hAnsi="Arial" w:cs="Arial"/>
+        </w:rPr>
+      </w:pPr>
+    </w:p>
+    <w:p>
+      <w:pPr>
+        <w:jc w:val="both"/>
+        <w:rPr>
+          <w:rFonts w:ascii="Arial" w:hAnsi="Arial" w:cs="Arial"/>
+        </w:rPr>
+      </w:pPr>
+    </w:p>
+    <w:p>
+      <w:pPr>
+        <w:jc w:val="both"/>
+        <w:rPr>
+          <w:rFonts w:ascii="Arial" w:hAnsi="Arial" w:cs="Arial"/>
+        </w:rPr>
+      </w:pPr>
+    </w:p>
+    <w:p>
+      <w:pPr>
+        <w:jc w:val="both"/>
+        <w:rPr>
+          <w:rFonts w:ascii="Arial" w:hAnsi="Arial" w:cs="Arial"/>
+        </w:rPr>
+      </w:pPr>
+    </w:p>
+    <w:p>
+      <w:pPr>
+        <w:jc w:val="both"/>
+        <w:rPr>
+          <w:rFonts w:ascii="Arial" w:hAnsi="Arial" w:cs="Arial"/>
+        </w:rPr>
+      </w:pPr>
+    </w:p>
+    <w:p>
+      <w:pPr>
+        <w:jc w:val="both"/>
+        <w:rPr>
+          <w:rFonts w:ascii="Arial" w:hAnsi="Arial" w:cs="Arial"/>
+        </w:rPr>
+      </w:pPr>
+    </w:p>
+    <w:p>
+      <w:pPr>
+        <w:jc w:val="both"/>
+        <w:rPr>
+          <w:rFonts w:ascii="Arial" w:hAnsi="Arial" w:cs="Arial"/>
+        </w:rPr>
+      </w:pPr>
+    </w:p>
+    <w:p>
+      <w:pPr>
+        <w:jc w:val="both"/>
         <w:rPr>
           <w:rFonts w:ascii="Times New Roman" w:eastAsiaTheme="majorEastAsia" w:hAnsi="Times New Roman" w:cs="Times New Roman"/>
           <w:b/>
@@ -2238,6 +2502,7 @@
         </w:numPr>
         <w:spacing w:before="200"/>
         <w:ind w:left="360" w:hanging="360"/>
+        <w:jc w:val="both"/>
         <w:rPr>
           <w:rFonts w:ascii="Times New Roman" w:hAnsi="Times New Roman" w:cs="Times New Roman"/>
           <w:lang w:val="vi-VN"/>
@@ -2262,6 +2527,7 @@
         </w:numPr>
         <w:spacing w:after="120"/>
         <w:ind w:left="180" w:hanging="180"/>
+        <w:jc w:val="both"/>
         <w:rPr>
           <w:rFonts w:ascii="Times New Roman" w:hAnsi="Times New Roman" w:cs="Times New Roman"/>
           <w:sz w:val="28"/>
@@ -2284,7 +2550,8 @@
     <w:p>
       <w:pPr>
         <w:pStyle w:val="ListParagraph"/>
-        <w:ind w:left="432" w:firstLine="288"/>
+        <w:ind w:left="432"/>
+        <w:jc w:val="both"/>
         <w:rPr>
           <w:rFonts w:ascii="Arial" w:hAnsi="Arial" w:cs="Arial"/>
           <w:sz w:val="20"/>
@@ -2309,6 +2576,7 @@
         </w:numPr>
         <w:spacing w:after="120"/>
         <w:ind w:left="0" w:firstLine="0"/>
+        <w:jc w:val="both"/>
         <w:rPr>
           <w:rFonts w:ascii="Times New Roman" w:hAnsi="Times New Roman" w:cs="Times New Roman"/>
           <w:sz w:val="28"/>
@@ -2331,7 +2599,7 @@
         <w:pStyle w:val="ListParagraph"/>
         <w:numPr>
           <w:ilvl w:val="0"/>
-          <w:numId w:val="4"/>
+          <w:numId w:val="6"/>
         </w:numPr>
         <w:spacing w:after="0"/>
         <w:jc w:val="both"/>
@@ -2369,7 +2637,7 @@
         <w:pStyle w:val="ListParagraph"/>
         <w:numPr>
           <w:ilvl w:val="0"/>
-          <w:numId w:val="4"/>
+          <w:numId w:val="6"/>
         </w:numPr>
         <w:spacing w:after="0"/>
         <w:jc w:val="both"/>
@@ -2385,6 +2653,7 @@
         </w:rPr>
         <w:t xml:space="preserve">Project code: </w:t>
       </w:r>
+      <w:proofErr w:type="spellStart"/>
       <w:r>
         <w:rPr>
           <w:rFonts w:ascii="Arial" w:hAnsi="Arial" w:cs="Arial"/>
@@ -2393,6 +2662,7 @@
         </w:rPr>
         <w:t>F_Taxi</w:t>
       </w:r>
+      <w:proofErr w:type="spellEnd"/>
       <w:r>
         <w:rPr>
           <w:rFonts w:ascii="Arial" w:hAnsi="Arial" w:cs="Arial"/>
@@ -2407,7 +2677,7 @@
         <w:pStyle w:val="ListParagraph"/>
         <w:numPr>
           <w:ilvl w:val="0"/>
-          <w:numId w:val="4"/>
+          <w:numId w:val="6"/>
         </w:numPr>
         <w:spacing w:after="0"/>
         <w:jc w:val="both"/>
@@ -2431,6 +2701,7 @@
         </w:rPr>
         <w:t xml:space="preserve"> </w:t>
       </w:r>
+      <w:proofErr w:type="spellStart"/>
       <w:r>
         <w:rPr>
           <w:rFonts w:ascii="Arial" w:hAnsi="Arial" w:cs="Arial"/>
@@ -2439,6 +2710,7 @@
         </w:rPr>
         <w:t>F_Taxi</w:t>
       </w:r>
+      <w:proofErr w:type="spellEnd"/>
       <w:r>
         <w:rPr>
           <w:rFonts w:ascii="Arial" w:hAnsi="Arial" w:cs="Arial"/>
@@ -2453,7 +2725,7 @@
         <w:pStyle w:val="ListParagraph"/>
         <w:numPr>
           <w:ilvl w:val="0"/>
-          <w:numId w:val="4"/>
+          <w:numId w:val="6"/>
         </w:numPr>
         <w:spacing w:after="0"/>
         <w:jc w:val="both"/>
@@ -2507,7 +2779,7 @@
         <w:pStyle w:val="ListParagraph"/>
         <w:numPr>
           <w:ilvl w:val="0"/>
-          <w:numId w:val="4"/>
+          <w:numId w:val="6"/>
         </w:numPr>
         <w:spacing w:after="0"/>
         <w:jc w:val="both"/>
@@ -2599,6 +2871,7 @@
         </w:numPr>
         <w:spacing w:after="120"/>
         <w:ind w:left="0" w:firstLine="0"/>
+        <w:jc w:val="both"/>
         <w:rPr>
           <w:rFonts w:ascii="Times New Roman" w:hAnsi="Times New Roman" w:cs="Times New Roman"/>
           <w:sz w:val="28"/>
@@ -2626,8 +2899,58 @@
     </w:p>
     <w:p>
       <w:pPr>
+        <w:pStyle w:val="ListParagraph"/>
+        <w:numPr>
+          <w:ilvl w:val="0"/>
+          <w:numId w:val="7"/>
+        </w:numPr>
+      </w:pPr>
+      <w:r>
+        <w:rPr>
+          <w:rFonts w:ascii="Arial" w:hAnsi="Arial" w:cs="Arial"/>
+          <w:sz w:val="20"/>
+        </w:rPr>
+        <w:t>Taxi nowaday</w:t>
+      </w:r>
+      <w:r>
+        <w:rPr>
+          <w:rFonts w:ascii="Arial" w:hAnsi="Arial" w:cs="Arial"/>
+          <w:sz w:val="20"/>
+        </w:rPr>
+        <w:t>s</w:t>
+      </w:r>
+      <w:r>
+        <w:rPr>
+          <w:rFonts w:ascii="Arial" w:hAnsi="Arial" w:cs="Arial"/>
+          <w:sz w:val="20"/>
+        </w:rPr>
+        <w:t xml:space="preserve"> is require and strong development, call taxi from old service is remember the number of </w:t>
+      </w:r>
+      <w:proofErr w:type="gramStart"/>
+      <w:r>
+        <w:rPr>
+          <w:rFonts w:ascii="Arial" w:hAnsi="Arial" w:cs="Arial"/>
+          <w:sz w:val="20"/>
+        </w:rPr>
+        <w:t>taxi company</w:t>
+      </w:r>
+      <w:proofErr w:type="gramEnd"/>
+      <w:r>
+        <w:rPr>
+          <w:rFonts w:ascii="Arial" w:hAnsi="Arial" w:cs="Arial"/>
+          <w:sz w:val="20"/>
+        </w:rPr>
+        <w:t xml:space="preserve">, call to switchboard and wait for taxi came. </w:t>
+      </w:r>
+    </w:p>
+    <w:p>
+      <w:pPr>
+        <w:pStyle w:val="ListParagraph"/>
+        <w:numPr>
+          <w:ilvl w:val="0"/>
+          <w:numId w:val="7"/>
+        </w:numPr>
         <w:spacing w:after="0"/>
-        <w:ind w:left="360" w:firstLine="360"/>
         <w:jc w:val="both"/>
         <w:rPr>
           <w:rFonts w:ascii="Arial" w:hAnsi="Arial" w:cs="Arial"/>
@@ -2639,88 +2962,73 @@
           <w:rFonts w:ascii="Arial" w:hAnsi="Arial" w:cs="Arial"/>
           <w:sz w:val="20"/>
         </w:rPr>
-        <w:t>Taxi nowaday</w:t>
-      </w:r>
+        <w:t xml:space="preserve">With </w:t>
+      </w:r>
+      <w:proofErr w:type="gramStart"/>
       <w:r>
         <w:rPr>
           <w:rFonts w:ascii="Arial" w:hAnsi="Arial" w:cs="Arial"/>
           <w:sz w:val="20"/>
         </w:rPr>
-        <w:t>s</w:t>
-      </w:r>
+        <w:t>the grow</w:t>
+      </w:r>
+      <w:proofErr w:type="gramEnd"/>
       <w:r>
         <w:rPr>
           <w:rFonts w:ascii="Arial" w:hAnsi="Arial" w:cs="Arial"/>
           <w:sz w:val="20"/>
         </w:rPr>
-        <w:t xml:space="preserve"> is require and strong development, call taxi from old service is remember the number of taxi company</w:t>
+        <w:t xml:space="preserve"> up of transport industry</w:t>
       </w:r>
       <w:r>
         <w:rPr>
           <w:rFonts w:ascii="Arial" w:hAnsi="Arial" w:cs="Arial"/>
           <w:sz w:val="20"/>
         </w:rPr>
-        <w:t xml:space="preserve">, call to switchboard and wait for taxi came. </w:t>
-      </w:r>
-    </w:p>
-    <w:p>
-      <w:pPr>
-        <w:spacing w:after="0"/>
-        <w:ind w:left="360" w:firstLine="360"/>
-        <w:jc w:val="both"/>
+        <w:t xml:space="preserve"> and </w:t>
+      </w:r>
+      <w:r>
         <w:rPr>
           <w:rFonts w:ascii="Arial" w:hAnsi="Arial" w:cs="Arial"/>
           <w:sz w:val="20"/>
         </w:rPr>
-      </w:pPr>
+        <w:t>technology,</w:t>
+      </w:r>
       <w:r>
         <w:rPr>
           <w:rFonts w:ascii="Arial" w:hAnsi="Arial" w:cs="Arial"/>
           <w:sz w:val="20"/>
         </w:rPr>
-        <w:t>With the grow up of transport industry</w:t>
+        <w:t xml:space="preserve"> easy </w:t>
       </w:r>
       <w:r>
         <w:rPr>
           <w:rFonts w:ascii="Arial" w:hAnsi="Arial" w:cs="Arial"/>
           <w:sz w:val="20"/>
         </w:rPr>
-        <w:t xml:space="preserve"> and </w:t>
+        <w:t xml:space="preserve">to transport with a few actions on screen of smart phone, customer will have exactly what they want to </w:t>
       </w:r>
       <w:r>
         <w:rPr>
           <w:rFonts w:ascii="Arial" w:hAnsi="Arial" w:cs="Arial"/>
           <w:sz w:val="20"/>
         </w:rPr>
-        <w:t>technology,</w:t>
+        <w:t>move</w:t>
       </w:r>
       <w:r>
         <w:rPr>
           <w:rFonts w:ascii="Arial" w:hAnsi="Arial" w:cs="Arial"/>
           <w:sz w:val="20"/>
-        </w:rPr>
-        <w:t xml:space="preserve"> easy </w:t>
+          <w:u w:val="single"/>
+        </w:rPr>
+        <w:t>.</w:t>
       </w:r>
       <w:r>
         <w:rPr>
           <w:rFonts w:ascii="Arial" w:hAnsi="Arial" w:cs="Arial"/>
           <w:sz w:val="20"/>
         </w:rPr>
-        <w:t xml:space="preserve">to transport with a few actions on screen of smart phone, customer will have exactly what they want to </w:t>
-      </w:r>
-      <w:r>
-        <w:rPr>
-          <w:rFonts w:ascii="Arial" w:hAnsi="Arial" w:cs="Arial"/>
-          <w:sz w:val="20"/>
-        </w:rPr>
-        <w:t>move</w:t>
-      </w:r>
-      <w:r>
-        <w:rPr>
-          <w:rFonts w:ascii="Arial" w:hAnsi="Arial" w:cs="Arial"/>
-          <w:sz w:val="20"/>
-        </w:rPr>
-        <w:t xml:space="preserve">. </w:t>
+        <w:t xml:space="preserve"> </w:t>
       </w:r>
     </w:p>
     <w:p>
@@ -2732,6 +3040,7 @@
         </w:numPr>
         <w:spacing w:before="200"/>
         <w:ind w:left="360" w:hanging="360"/>
+        <w:jc w:val="both"/>
         <w:rPr>
           <w:rFonts w:ascii="Times New Roman" w:hAnsi="Times New Roman" w:cs="Times New Roman"/>
         </w:rPr>
@@ -2752,6 +3061,7 @@
           <w:ilvl w:val="1"/>
           <w:numId w:val="1"/>
         </w:numPr>
+        <w:jc w:val="both"/>
       </w:pPr>
       <w:bookmarkStart w:id="5" w:name="_Toc430423077"/>
       <w:r>
@@ -2769,6 +3079,7 @@
           <w:ilvl w:val="0"/>
           <w:numId w:val="4"/>
         </w:numPr>
+        <w:jc w:val="both"/>
       </w:pPr>
       <w:r>
         <w:t xml:space="preserve">Traditional method : </w:t>
@@ -2781,6 +3092,7 @@
           <w:ilvl w:val="1"/>
           <w:numId w:val="4"/>
         </w:numPr>
+        <w:jc w:val="both"/>
       </w:pPr>
       <w:r>
         <w:t xml:space="preserve">Call </w:t>
@@ -2799,6 +3111,7 @@
           <w:ilvl w:val="1"/>
           <w:numId w:val="4"/>
         </w:numPr>
+        <w:jc w:val="both"/>
       </w:pPr>
       <w:r>
         <w:t>Standing in the street and wait taxi came through.</w:t>
@@ -2811,15 +3124,38 @@
           <w:ilvl w:val="0"/>
           <w:numId w:val="4"/>
         </w:numPr>
-      </w:pPr>
-      <w:r>
-        <w:t>Modern method : using app from smart</w:t>
+        <w:jc w:val="both"/>
+      </w:pPr>
+      <w:r>
+        <w:t>Modern meth</w:t>
+      </w:r>
+      <w:r>
+        <w:t>od</w:t>
+      </w:r>
+      <w:r>
+        <w:t>: using app from smart</w:t>
       </w:r>
       <w:r>
         <w:t xml:space="preserve"> phone, highlight are</w:t>
       </w:r>
       <w:r>
-        <w:t xml:space="preserve"> Uber and GrabTaxi.</w:t>
+        <w:t xml:space="preserve"> </w:t>
+      </w:r>
+      <w:proofErr w:type="spellStart"/>
+      <w:r>
+        <w:t>Uber</w:t>
+      </w:r>
+      <w:proofErr w:type="spellEnd"/>
+      <w:r>
+        <w:t xml:space="preserve"> and </w:t>
+      </w:r>
+      <w:proofErr w:type="spellStart"/>
+      <w:r>
+        <w:t>GrabTaxi</w:t>
+      </w:r>
+      <w:proofErr w:type="spellEnd"/>
+      <w:r>
+        <w:t>.</w:t>
       </w:r>
     </w:p>
     <w:p>
@@ -2829,6 +3165,7 @@
           <w:ilvl w:val="1"/>
           <w:numId w:val="1"/>
         </w:numPr>
+        <w:jc w:val="both"/>
       </w:pPr>
       <w:r>
         <w:t>Limitation</w:t>
@@ -2844,6 +3181,7 @@
           <w:ilvl w:val="0"/>
           <w:numId w:val="4"/>
         </w:numPr>
+        <w:jc w:val="both"/>
       </w:pPr>
       <w:r>
         <w:t>Traditional method :</w:t>
@@ -2856,6 +3194,7 @@
           <w:ilvl w:val="1"/>
           <w:numId w:val="4"/>
         </w:numPr>
+        <w:jc w:val="both"/>
       </w:pPr>
       <w:r>
         <w:t>Time to wait taxi some time is too long</w:t>
@@ -2871,6 +3210,7 @@
           <w:ilvl w:val="1"/>
           <w:numId w:val="4"/>
         </w:numPr>
+        <w:jc w:val="both"/>
       </w:pPr>
       <w:r>
         <w:t>Don’t know taxi driver information</w:t>
@@ -2886,6 +3226,7 @@
           <w:ilvl w:val="1"/>
           <w:numId w:val="4"/>
         </w:numPr>
+        <w:jc w:val="both"/>
       </w:pPr>
       <w:r>
         <w:t>Taxi driver take a long distance, high price</w:t>
@@ -2901,6 +3242,7 @@
           <w:ilvl w:val="0"/>
           <w:numId w:val="4"/>
         </w:numPr>
+        <w:jc w:val="both"/>
       </w:pPr>
       <w:r>
         <w:t>Modern method :</w:t>
@@ -2913,6 +3255,7 @@
           <w:ilvl w:val="1"/>
           <w:numId w:val="4"/>
         </w:numPr>
+        <w:jc w:val="both"/>
       </w:pPr>
       <w:r>
         <w:t>Not support window phone much</w:t>
@@ -2928,6 +3271,7 @@
           <w:ilvl w:val="1"/>
           <w:numId w:val="4"/>
         </w:numPr>
+        <w:jc w:val="both"/>
       </w:pPr>
       <w:r>
         <w:t>No Vietnamese, just English</w:t>
@@ -2936,7 +3280,11 @@
         <w:t>.</w:t>
       </w:r>
     </w:p>
-    <w:p/>
+    <w:p>
+      <w:pPr>
+        <w:jc w:val="both"/>
+      </w:pPr>
+    </w:p>
     <w:p>
       <w:pPr>
         <w:pStyle w:val="Heading1"/>
@@ -2946,6 +3294,7 @@
         </w:numPr>
         <w:spacing w:before="200"/>
         <w:ind w:left="360" w:hanging="360"/>
+        <w:jc w:val="both"/>
         <w:rPr>
           <w:rFonts w:ascii="Times New Roman" w:hAnsi="Times New Roman" w:cs="Times New Roman"/>
         </w:rPr>
@@ -2969,6 +3318,7 @@
         </w:numPr>
         <w:spacing w:after="120"/>
         <w:ind w:left="0" w:firstLine="0"/>
+        <w:jc w:val="both"/>
         <w:rPr>
           <w:rFonts w:ascii="Times New Roman" w:hAnsi="Times New Roman" w:cs="Times New Roman"/>
           <w:sz w:val="28"/>
@@ -2990,8 +3340,8 @@
     </w:p>
     <w:p>
       <w:pPr>
+        <w:pStyle w:val="ListParagraph"/>
         <w:spacing w:after="120"/>
-        <w:ind w:firstLine="720"/>
         <w:jc w:val="both"/>
         <w:rPr>
           <w:rStyle w:val="hps"/>
@@ -3062,6 +3412,7 @@
         </w:numPr>
         <w:spacing w:after="120"/>
         <w:ind w:left="0" w:firstLine="0"/>
+        <w:jc w:val="both"/>
         <w:rPr>
           <w:rFonts w:ascii="Times New Roman" w:hAnsi="Times New Roman" w:cs="Times New Roman"/>
           <w:sz w:val="28"/>
@@ -3081,8 +3432,13 @@
     </w:p>
     <w:p>
       <w:pPr>
+        <w:pStyle w:val="ListParagraph"/>
+        <w:numPr>
+          <w:ilvl w:val="0"/>
+          <w:numId w:val="9"/>
+        </w:numPr>
         <w:spacing w:after="120"/>
-        <w:ind w:firstLine="720"/>
+        <w:jc w:val="both"/>
         <w:rPr>
           <w:rFonts w:ascii="Times New Roman" w:hAnsi="Times New Roman" w:cs="Times New Roman"/>
         </w:rPr>
@@ -3103,13 +3459,7 @@
         <w:rPr>
           <w:rFonts w:ascii="Times New Roman" w:hAnsi="Times New Roman" w:cs="Times New Roman"/>
         </w:rPr>
-        <w:t xml:space="preserve"> ob</w:t>
-      </w:r>
-      <w:r>
-        <w:rPr>
-          <w:rFonts w:ascii="Times New Roman" w:hAnsi="Times New Roman" w:cs="Times New Roman"/>
-        </w:rPr>
-        <w:t>jective of the project</w:t>
+        <w:t xml:space="preserve"> objective of the project</w:t>
       </w:r>
       <w:r>
         <w:rPr>
@@ -3132,8 +3482,13 @@
     </w:p>
     <w:p>
       <w:pPr>
+        <w:pStyle w:val="ListParagraph"/>
+        <w:numPr>
+          <w:ilvl w:val="0"/>
+          <w:numId w:val="9"/>
+        </w:numPr>
         <w:spacing w:after="120"/>
-        <w:ind w:firstLine="720"/>
+        <w:jc w:val="both"/>
         <w:rPr>
           <w:rFonts w:ascii="Times New Roman" w:hAnsi="Times New Roman" w:cs="Times New Roman"/>
         </w:rPr>
@@ -3160,6 +3515,7 @@
         </w:numPr>
         <w:spacing w:after="120"/>
         <w:ind w:left="0" w:firstLine="0"/>
+        <w:jc w:val="both"/>
         <w:rPr>
           <w:rFonts w:ascii="Times New Roman" w:hAnsi="Times New Roman" w:cs="Times New Roman"/>
           <w:sz w:val="28"/>
@@ -3181,7 +3537,12 @@
     </w:p>
     <w:p>
       <w:pPr>
-        <w:ind w:left="720"/>
+        <w:pStyle w:val="ListParagraph"/>
+        <w:numPr>
+          <w:ilvl w:val="0"/>
+          <w:numId w:val="10"/>
+        </w:numPr>
+        <w:jc w:val="both"/>
         <w:rPr>
           <w:rFonts w:ascii="Times New Roman" w:hAnsi="Times New Roman" w:cs="Times New Roman"/>
         </w:rPr>
@@ -3195,7 +3556,12 @@
     </w:p>
     <w:p>
       <w:pPr>
-        <w:ind w:left="720"/>
+        <w:pStyle w:val="ListParagraph"/>
+        <w:numPr>
+          <w:ilvl w:val="0"/>
+          <w:numId w:val="10"/>
+        </w:numPr>
+        <w:jc w:val="both"/>
         <w:rPr>
           <w:rFonts w:ascii="Times New Roman" w:hAnsi="Times New Roman" w:cs="Times New Roman"/>
         </w:rPr>
@@ -3241,22 +3607,33 @@
           <w:rFonts w:ascii="Times New Roman" w:hAnsi="Times New Roman" w:cs="Times New Roman"/>
         </w:rPr>
         <w:t>, in other hand taxi driver as Driver have more customer from user using Windows Phone, and know information about trip and customer.</w:t>
+      </w:r>
+    </w:p>
+    <w:p>
+      <w:pPr>
+        <w:pStyle w:val="ListParagraph"/>
+        <w:numPr>
+          <w:ilvl w:val="0"/>
+          <w:numId w:val="10"/>
+        </w:numPr>
+        <w:jc w:val="both"/>
+        <w:rPr>
+          <w:rFonts w:ascii="Times New Roman" w:hAnsi="Times New Roman" w:cs="Times New Roman"/>
+        </w:rPr>
+      </w:pPr>
+      <w:r>
+        <w:rPr>
+          <w:rFonts w:ascii="Times New Roman" w:hAnsi="Times New Roman" w:cs="Times New Roman"/>
+        </w:rPr>
+        <w:t>Pur</w:t>
       </w:r>
       <w:bookmarkStart w:id="10" w:name="_GoBack"/>
       <w:bookmarkEnd w:id="10"/>
-    </w:p>
-    <w:p>
-      <w:pPr>
-        <w:ind w:left="720"/>
-        <w:rPr>
-          <w:rFonts w:ascii="Times New Roman" w:hAnsi="Times New Roman" w:cs="Times New Roman"/>
-        </w:rPr>
-      </w:pPr>
-      <w:r>
-        <w:rPr>
-          <w:rFonts w:ascii="Times New Roman" w:hAnsi="Times New Roman" w:cs="Times New Roman"/>
-        </w:rPr>
-        <w:t>Purpose of this application is help Rider and Driver communicate better because have many trusted from application</w:t>
+      <w:r>
+        <w:rPr>
+          <w:rFonts w:ascii="Times New Roman" w:hAnsi="Times New Roman" w:cs="Times New Roman"/>
+        </w:rPr>
+        <w:t>pose of this application is help Rider and Driver communicate better because have many trusted from application</w:t>
       </w:r>
     </w:p>
     <w:p>
@@ -3268,6 +3645,7 @@
         </w:numPr>
         <w:spacing w:after="120"/>
         <w:ind w:left="0" w:firstLine="0"/>
+        <w:jc w:val="both"/>
         <w:rPr>
           <w:rFonts w:ascii="Times New Roman" w:hAnsi="Times New Roman" w:cs="Times New Roman"/>
           <w:sz w:val="28"/>
@@ -3304,6 +3682,7 @@
           <w:numId w:val="4"/>
         </w:numPr>
         <w:spacing w:after="120"/>
+        <w:jc w:val="both"/>
         <w:rPr>
           <w:rFonts w:ascii="Times New Roman" w:hAnsi="Times New Roman" w:cs="Times New Roman"/>
         </w:rPr>
@@ -3553,6 +3932,7 @@
         </w:numPr>
         <w:spacing w:before="200"/>
         <w:ind w:left="360" w:hanging="360"/>
+        <w:jc w:val="both"/>
         <w:rPr>
           <w:rFonts w:ascii="Times New Roman" w:hAnsi="Times New Roman" w:cs="Times New Roman"/>
         </w:rPr>
@@ -3562,7 +3942,6 @@
         <w:rPr>
           <w:rFonts w:ascii="Times New Roman" w:hAnsi="Times New Roman" w:cs="Times New Roman"/>
         </w:rPr>
-        <w:lastRenderedPageBreak/>
         <w:t>BENEFIT FROM PROJECT</w:t>
       </w:r>
       <w:bookmarkEnd w:id="12"/>
@@ -3576,6 +3955,7 @@
         </w:numPr>
         <w:spacing w:after="120"/>
         <w:ind w:left="0" w:firstLine="0"/>
+        <w:jc w:val="both"/>
         <w:rPr>
           <w:rFonts w:ascii="Times New Roman" w:hAnsi="Times New Roman" w:cs="Times New Roman"/>
           <w:sz w:val="28"/>
@@ -3673,6 +4053,7 @@
         </w:numPr>
         <w:spacing w:after="120"/>
         <w:ind w:left="0" w:firstLine="0"/>
+        <w:jc w:val="both"/>
         <w:rPr>
           <w:rFonts w:ascii="Times New Roman" w:hAnsi="Times New Roman" w:cs="Times New Roman"/>
           <w:sz w:val="28"/>
@@ -3688,6 +4069,7 @@
           <w:szCs w:val="28"/>
           <w:lang w:val="vi-VN"/>
         </w:rPr>
+        <w:lastRenderedPageBreak/>
         <w:t>For our group</w:t>
       </w:r>
       <w:bookmarkEnd w:id="14"/>
@@ -3695,6 +4077,7 @@
     <w:p>
       <w:pPr>
         <w:pStyle w:val="Body"/>
+        <w:ind w:firstLine="432"/>
         <w:jc w:val="both"/>
         <w:rPr>
           <w:rFonts w:ascii="Times New Roman" w:hAnsi="Times New Roman" w:cs="Times New Roman"/>
@@ -3757,40 +4140,21 @@
         </w:rPr>
         <w:t xml:space="preserve"> </w:t>
       </w:r>
-    </w:p>
-    <w:p>
-      <w:pPr>
-        <w:pStyle w:val="Body"/>
-        <w:jc w:val="both"/>
+      <w:r>
         <w:rPr>
           <w:rFonts w:ascii="Times New Roman" w:hAnsi="Times New Roman" w:cs="Times New Roman"/>
           <w:sz w:val="22"/>
           <w:szCs w:val="22"/>
         </w:rPr>
-      </w:pPr>
+        <w:t>and</w:t>
+      </w:r>
       <w:r>
         <w:rPr>
           <w:rFonts w:ascii="Times New Roman" w:hAnsi="Times New Roman" w:cs="Times New Roman"/>
           <w:sz w:val="22"/>
           <w:szCs w:val="22"/>
         </w:rPr>
-        <w:t>and</w:t>
-      </w:r>
-      <w:r>
-        <w:rPr>
-          <w:rFonts w:ascii="Times New Roman" w:hAnsi="Times New Roman" w:cs="Times New Roman"/>
-          <w:sz w:val="22"/>
-          <w:szCs w:val="22"/>
-        </w:rPr>
-        <w:t xml:space="preserve"> risk. These experiences he</w:t>
-      </w:r>
-      <w:r>
-        <w:rPr>
-          <w:rFonts w:ascii="Times New Roman" w:hAnsi="Times New Roman" w:cs="Times New Roman"/>
-          <w:sz w:val="22"/>
-          <w:szCs w:val="22"/>
-        </w:rPr>
-        <w:t>lp us a lot in our future work.</w:t>
+        <w:t xml:space="preserve"> risk. These experiences help us a lot in our future work.</w:t>
       </w:r>
     </w:p>
     <w:p>
@@ -3815,25 +4179,16 @@
         </w:rPr>
         <w:t xml:space="preserve"> Know how to communicate with other team members and how to do teamwork </w:t>
       </w:r>
-    </w:p>
-    <w:p>
-      <w:pPr>
-        <w:pStyle w:val="Body"/>
-        <w:jc w:val="both"/>
+      <w:proofErr w:type="gramStart"/>
+      <w:r>
         <w:rPr>
           <w:rFonts w:ascii="Times New Roman" w:hAnsi="Times New Roman" w:cs="Times New Roman"/>
           <w:sz w:val="22"/>
           <w:szCs w:val="22"/>
         </w:rPr>
-      </w:pPr>
-      <w:r>
-        <w:rPr>
-          <w:rFonts w:ascii="Times New Roman" w:hAnsi="Times New Roman" w:cs="Times New Roman"/>
-          <w:sz w:val="22"/>
-          <w:szCs w:val="22"/>
-        </w:rPr>
         <w:t>Efficiently</w:t>
       </w:r>
+      <w:proofErr w:type="gramEnd"/>
       <w:r>
         <w:rPr>
           <w:rFonts w:ascii="Times New Roman" w:hAnsi="Times New Roman" w:cs="Times New Roman"/>
@@ -3863,15 +4218,7 @@
           <w:sz w:val="22"/>
           <w:szCs w:val="22"/>
         </w:rPr>
-        <w:t xml:space="preserve">Have a chance to study about new technology: </w:t>
-      </w:r>
-      <w:r>
-        <w:rPr>
-          <w:rFonts w:ascii="Times New Roman" w:hAnsi="Times New Roman" w:cs="Times New Roman"/>
-          <w:sz w:val="22"/>
-          <w:szCs w:val="22"/>
-        </w:rPr>
-        <w:t>Window Phone Application</w:t>
+        <w:t>Have a chance to study about new technology: Window Phone Application</w:t>
       </w:r>
       <w:r>
         <w:rPr>
@@ -3891,6 +4238,7 @@
         </w:numPr>
         <w:spacing w:after="120"/>
         <w:ind w:left="0" w:firstLine="0"/>
+        <w:jc w:val="both"/>
         <w:rPr>
           <w:rFonts w:ascii="Times New Roman" w:hAnsi="Times New Roman" w:cs="Times New Roman"/>
           <w:sz w:val="28"/>
@@ -3912,6 +4260,7 @@
     </w:p>
     <w:p>
       <w:pPr>
+        <w:jc w:val="both"/>
         <w:rPr>
           <w:rFonts w:ascii="Times New Roman" w:hAnsi="Times New Roman" w:cs="Times New Roman"/>
         </w:rPr>
@@ -3944,8 +4293,16 @@
         <w:rPr>
           <w:rFonts w:ascii="Times New Roman" w:hAnsi="Times New Roman" w:cs="Times New Roman"/>
         </w:rPr>
-        <w:t>, user can :</w:t>
-      </w:r>
+        <w:t xml:space="preserve">, user </w:t>
+      </w:r>
+      <w:proofErr w:type="gramStart"/>
+      <w:r>
+        <w:rPr>
+          <w:rFonts w:ascii="Times New Roman" w:hAnsi="Times New Roman" w:cs="Times New Roman"/>
+        </w:rPr>
+        <w:t>can :</w:t>
+      </w:r>
+      <w:proofErr w:type="gramEnd"/>
     </w:p>
     <w:p>
       <w:pPr>
@@ -3954,6 +4311,7 @@
           <w:ilvl w:val="0"/>
           <w:numId w:val="4"/>
         </w:numPr>
+        <w:jc w:val="both"/>
         <w:rPr>
           <w:rFonts w:ascii="Times New Roman" w:hAnsi="Times New Roman" w:cs="Times New Roman"/>
         </w:rPr>
@@ -3972,6 +4330,7 @@
           <w:ilvl w:val="0"/>
           <w:numId w:val="4"/>
         </w:numPr>
+        <w:jc w:val="both"/>
         <w:rPr>
           <w:rFonts w:ascii="Times New Roman" w:hAnsi="Times New Roman" w:cs="Times New Roman"/>
         </w:rPr>
@@ -3996,6 +4355,7 @@
           <w:ilvl w:val="0"/>
           <w:numId w:val="4"/>
         </w:numPr>
+        <w:jc w:val="both"/>
         <w:rPr>
           <w:rFonts w:ascii="Times New Roman" w:hAnsi="Times New Roman" w:cs="Times New Roman"/>
         </w:rPr>
@@ -4045,6 +4405,7 @@
           <w:numId w:val="1"/>
         </w:numPr>
         <w:ind w:left="270" w:hanging="270"/>
+        <w:jc w:val="both"/>
         <w:rPr>
           <w:rFonts w:ascii="Times New Roman" w:hAnsi="Times New Roman" w:cs="Times New Roman"/>
         </w:rPr>
@@ -4060,14 +4421,12 @@
     </w:p>
     <w:p>
       <w:pPr>
-        <w:rPr>
-          <w:rFonts w:ascii="Times New Roman" w:hAnsi="Times New Roman" w:cs="Times New Roman"/>
-        </w:rPr>
-      </w:pPr>
-    </w:p>
-    <w:p>
-      <w:pPr>
-        <w:ind w:firstLine="270"/>
+        <w:pStyle w:val="ListParagraph"/>
+        <w:numPr>
+          <w:ilvl w:val="0"/>
+          <w:numId w:val="11"/>
+        </w:numPr>
+        <w:jc w:val="both"/>
         <w:rPr>
           <w:rFonts w:ascii="Times New Roman" w:eastAsiaTheme="majorEastAsia" w:hAnsi="Times New Roman" w:cs="Times New Roman"/>
           <w:bCs/>
@@ -4078,206 +4437,84 @@
           <w:rFonts w:ascii="Times New Roman" w:eastAsiaTheme="majorEastAsia" w:hAnsi="Times New Roman" w:cs="Times New Roman"/>
           <w:bCs/>
         </w:rPr>
-        <w:t>There are some critical assumptions that we realize after ana</w:t>
+        <w:t>There are some critical assumptions that we realize after analyzing this project</w:t>
       </w:r>
       <w:r>
         <w:rPr>
           <w:rFonts w:ascii="Times New Roman" w:eastAsiaTheme="majorEastAsia" w:hAnsi="Times New Roman" w:cs="Times New Roman"/>
           <w:bCs/>
         </w:rPr>
-        <w:t>lyzing this project</w:t>
+        <w:t xml:space="preserve">. </w:t>
       </w:r>
       <w:r>
         <w:rPr>
           <w:rFonts w:ascii="Times New Roman" w:eastAsiaTheme="majorEastAsia" w:hAnsi="Times New Roman" w:cs="Times New Roman"/>
           <w:bCs/>
         </w:rPr>
-        <w:t xml:space="preserve">. </w:t>
+        <w:t>We assume that all the developers can study</w:t>
       </w:r>
       <w:r>
         <w:rPr>
           <w:rFonts w:ascii="Times New Roman" w:eastAsiaTheme="majorEastAsia" w:hAnsi="Times New Roman" w:cs="Times New Roman"/>
           <w:bCs/>
         </w:rPr>
-        <w:t>We assume that al</w:t>
+        <w:t xml:space="preserve"> window phone technology</w:t>
       </w:r>
       <w:r>
         <w:rPr>
           <w:rFonts w:ascii="Times New Roman" w:eastAsiaTheme="majorEastAsia" w:hAnsi="Times New Roman" w:cs="Times New Roman"/>
           <w:bCs/>
         </w:rPr>
-        <w:t>l the developers can study</w:t>
-      </w:r>
-      <w:r>
+        <w:t xml:space="preserve"> in a short time. We do not know anything about it before this project, but we have to study hard for not missing any deadline of project plan. Besides, we also assume all our members do not have any health problems, so they are not absent and can do their works. </w:t>
+      </w:r>
+    </w:p>
+    <w:p>
+      <w:pPr>
+        <w:pStyle w:val="ListParagraph"/>
+        <w:numPr>
+          <w:ilvl w:val="0"/>
+          <w:numId w:val="11"/>
+        </w:numPr>
+        <w:jc w:val="both"/>
         <w:rPr>
           <w:rFonts w:ascii="Times New Roman" w:eastAsiaTheme="majorEastAsia" w:hAnsi="Times New Roman" w:cs="Times New Roman"/>
           <w:bCs/>
         </w:rPr>
-        <w:t xml:space="preserve"> window phone technology</w:t>
-      </w:r>
+      </w:pPr>
       <w:r>
         <w:rPr>
           <w:rFonts w:ascii="Times New Roman" w:eastAsiaTheme="majorEastAsia" w:hAnsi="Times New Roman" w:cs="Times New Roman"/>
           <w:bCs/>
         </w:rPr>
-        <w:t xml:space="preserve"> in a short time. We do not know anything about it before this project, but we have to study hard for not missing any deadline of project plan. Besides, we also </w:t>
+        <w:t>There are also some constraints of our project. Firstly, about the time and deadline, we have to finish project on time. It has no extra time for us to complete developing and deliver application to teachers. Besides, the reports need to be submitted before the deadline. Secondly, about the quality, the application must be well enough for users to do main</w:t>
       </w:r>
       <w:r>
         <w:rPr>
           <w:rFonts w:ascii="Times New Roman" w:eastAsiaTheme="majorEastAsia" w:hAnsi="Times New Roman" w:cs="Times New Roman"/>
           <w:bCs/>
         </w:rPr>
-        <w:t xml:space="preserve">assume all our </w:t>
+        <w:t xml:space="preserve"> features</w:t>
       </w:r>
       <w:r>
         <w:rPr>
           <w:rFonts w:ascii="Times New Roman" w:eastAsiaTheme="majorEastAsia" w:hAnsi="Times New Roman" w:cs="Times New Roman"/>
           <w:bCs/>
         </w:rPr>
-        <w:t>members do not have any health problems, so they are not abse</w:t>
+        <w:t xml:space="preserve">. Finally, about the technique, out knowledge in </w:t>
       </w:r>
       <w:r>
         <w:rPr>
           <w:rFonts w:ascii="Times New Roman" w:eastAsiaTheme="majorEastAsia" w:hAnsi="Times New Roman" w:cs="Times New Roman"/>
           <w:bCs/>
         </w:rPr>
-        <w:t xml:space="preserve">nt and can do their works. </w:t>
-      </w:r>
-    </w:p>
-    <w:p>
-      <w:pPr>
-        <w:ind w:firstLine="720"/>
-        <w:jc w:val="both"/>
+        <w:t>window phone</w:t>
+      </w:r>
+      <w:r>
         <w:rPr>
           <w:rFonts w:ascii="Times New Roman" w:eastAsiaTheme="majorEastAsia" w:hAnsi="Times New Roman" w:cs="Times New Roman"/>
           <w:bCs/>
         </w:rPr>
-      </w:pPr>
-      <w:r>
-        <w:rPr>
-          <w:rFonts w:ascii="Times New Roman" w:eastAsiaTheme="majorEastAsia" w:hAnsi="Times New Roman" w:cs="Times New Roman"/>
-          <w:bCs/>
-        </w:rPr>
-        <w:t>There are also some constraints of our project. Firstly, a</w:t>
-      </w:r>
-      <w:r>
-        <w:rPr>
-          <w:rFonts w:ascii="Times New Roman" w:eastAsiaTheme="majorEastAsia" w:hAnsi="Times New Roman" w:cs="Times New Roman"/>
-          <w:bCs/>
-        </w:rPr>
-        <w:t xml:space="preserve">bout the time and deadline, we </w:t>
-      </w:r>
-      <w:r>
-        <w:rPr>
-          <w:rFonts w:ascii="Times New Roman" w:eastAsiaTheme="majorEastAsia" w:hAnsi="Times New Roman" w:cs="Times New Roman"/>
-          <w:bCs/>
-        </w:rPr>
-        <w:t>have to finish project on time. It has no extra time for us to c</w:t>
-      </w:r>
-      <w:r>
-        <w:rPr>
-          <w:rFonts w:ascii="Times New Roman" w:eastAsiaTheme="majorEastAsia" w:hAnsi="Times New Roman" w:cs="Times New Roman"/>
-          <w:bCs/>
-        </w:rPr>
-        <w:t xml:space="preserve">omplete developing and deliver </w:t>
-      </w:r>
-      <w:r>
-        <w:rPr>
-          <w:rFonts w:ascii="Times New Roman" w:eastAsiaTheme="majorEastAsia" w:hAnsi="Times New Roman" w:cs="Times New Roman"/>
-          <w:bCs/>
-        </w:rPr>
-        <w:t xml:space="preserve">application to teachers. Besides, the reports need to be </w:t>
-      </w:r>
-      <w:r>
-        <w:rPr>
-          <w:rFonts w:ascii="Times New Roman" w:eastAsiaTheme="majorEastAsia" w:hAnsi="Times New Roman" w:cs="Times New Roman"/>
-          <w:bCs/>
-        </w:rPr>
-        <w:t xml:space="preserve">submitted before the deadline. </w:t>
-      </w:r>
-      <w:r>
-        <w:rPr>
-          <w:rFonts w:ascii="Times New Roman" w:eastAsiaTheme="majorEastAsia" w:hAnsi="Times New Roman" w:cs="Times New Roman"/>
-          <w:bCs/>
-        </w:rPr>
-        <w:t>Secondly, about the quality, the application must be we</w:t>
-      </w:r>
-      <w:r>
-        <w:rPr>
-          <w:rFonts w:ascii="Times New Roman" w:eastAsiaTheme="majorEastAsia" w:hAnsi="Times New Roman" w:cs="Times New Roman"/>
-          <w:bCs/>
-        </w:rPr>
-        <w:t>ll enough for users to do main</w:t>
-      </w:r>
-      <w:r>
-        <w:rPr>
-          <w:rFonts w:ascii="Times New Roman" w:eastAsiaTheme="majorEastAsia" w:hAnsi="Times New Roman" w:cs="Times New Roman"/>
-          <w:bCs/>
-        </w:rPr>
-        <w:t xml:space="preserve"> features</w:t>
-      </w:r>
-      <w:r>
-        <w:rPr>
-          <w:rFonts w:ascii="Times New Roman" w:eastAsiaTheme="majorEastAsia" w:hAnsi="Times New Roman" w:cs="Times New Roman"/>
-          <w:bCs/>
-        </w:rPr>
-        <w:t>. Finally, about the t</w:t>
-      </w:r>
-      <w:r>
-        <w:rPr>
-          <w:rFonts w:ascii="Times New Roman" w:eastAsiaTheme="majorEastAsia" w:hAnsi="Times New Roman" w:cs="Times New Roman"/>
-          <w:bCs/>
-        </w:rPr>
-        <w:t xml:space="preserve">echnique, out knowledge in </w:t>
-      </w:r>
-      <w:r>
-        <w:rPr>
-          <w:rFonts w:ascii="Times New Roman" w:eastAsiaTheme="majorEastAsia" w:hAnsi="Times New Roman" w:cs="Times New Roman"/>
-          <w:bCs/>
-        </w:rPr>
-        <w:t>window phone</w:t>
-      </w:r>
-      <w:r>
-        <w:rPr>
-          <w:rFonts w:ascii="Times New Roman" w:eastAsiaTheme="majorEastAsia" w:hAnsi="Times New Roman" w:cs="Times New Roman"/>
-          <w:bCs/>
-        </w:rPr>
-        <w:t xml:space="preserve"> </w:t>
-      </w:r>
-      <w:r>
-        <w:rPr>
-          <w:rFonts w:ascii="Times New Roman" w:eastAsiaTheme="majorEastAsia" w:hAnsi="Times New Roman" w:cs="Times New Roman"/>
-          <w:bCs/>
-        </w:rPr>
-        <w:t xml:space="preserve">technique is not the high level. Therefore, with all the expected features that we </w:t>
-      </w:r>
-      <w:r>
-        <w:rPr>
-          <w:rFonts w:ascii="Times New Roman" w:eastAsiaTheme="majorEastAsia" w:hAnsi="Times New Roman" w:cs="Times New Roman"/>
-          <w:bCs/>
-        </w:rPr>
-        <w:t xml:space="preserve">gave before, </w:t>
-      </w:r>
-      <w:r>
-        <w:rPr>
-          <w:rFonts w:ascii="Times New Roman" w:eastAsiaTheme="majorEastAsia" w:hAnsi="Times New Roman" w:cs="Times New Roman"/>
-          <w:bCs/>
-        </w:rPr>
-        <w:t>we do not know if we can solve all of those or not. However, we</w:t>
-      </w:r>
-      <w:r>
-        <w:rPr>
-          <w:rFonts w:ascii="Times New Roman" w:eastAsiaTheme="majorEastAsia" w:hAnsi="Times New Roman" w:cs="Times New Roman"/>
-          <w:bCs/>
-        </w:rPr>
-        <w:t xml:space="preserve"> will try our best to make our </w:t>
-      </w:r>
-      <w:r>
-        <w:rPr>
-          <w:rFonts w:ascii="Times New Roman" w:eastAsiaTheme="majorEastAsia" w:hAnsi="Times New Roman" w:cs="Times New Roman"/>
-          <w:bCs/>
-        </w:rPr>
-        <w:t>project successfully.</w:t>
+        <w:t xml:space="preserve"> technique is not the high level. Therefore, with all the expected features that we gave before, we do not know if we can solve all of those or not. However, we will try our best to make our project successfully.</w:t>
       </w:r>
     </w:p>
     <w:p>
@@ -4288,6 +4525,7 @@
           <w:numId w:val="1"/>
         </w:numPr>
         <w:ind w:left="270" w:hanging="270"/>
+        <w:jc w:val="both"/>
         <w:rPr>
           <w:rFonts w:ascii="Times New Roman" w:hAnsi="Times New Roman" w:cs="Times New Roman"/>
         </w:rPr>
@@ -4297,7 +4535,6 @@
         <w:rPr>
           <w:rFonts w:ascii="Times New Roman" w:hAnsi="Times New Roman" w:cs="Times New Roman"/>
         </w:rPr>
-        <w:lastRenderedPageBreak/>
         <w:t>POTENTIAL RISKS</w:t>
       </w:r>
       <w:bookmarkEnd w:id="17"/>
@@ -4311,6 +4548,7 @@
     <w:p>
       <w:pPr>
         <w:ind w:firstLine="270"/>
+        <w:jc w:val="both"/>
         <w:rPr>
           <w:rFonts w:ascii="Times New Roman" w:hAnsi="Times New Roman" w:cs="Times New Roman"/>
         </w:rPr>
@@ -4341,6 +4579,7 @@
           <w:ilvl w:val="0"/>
           <w:numId w:val="4"/>
         </w:numPr>
+        <w:jc w:val="both"/>
         <w:rPr>
           <w:rFonts w:ascii="Times New Roman" w:hAnsi="Times New Roman" w:cs="Times New Roman"/>
         </w:rPr>
@@ -4383,6 +4622,7 @@
           <w:ilvl w:val="0"/>
           <w:numId w:val="4"/>
         </w:numPr>
+        <w:jc w:val="both"/>
         <w:rPr>
           <w:rFonts w:ascii="Times New Roman" w:hAnsi="Times New Roman" w:cs="Times New Roman"/>
         </w:rPr>
@@ -4401,6 +4641,7 @@
           <w:ilvl w:val="0"/>
           <w:numId w:val="4"/>
         </w:numPr>
+        <w:jc w:val="both"/>
         <w:rPr>
           <w:rFonts w:ascii="Times New Roman" w:hAnsi="Times New Roman" w:cs="Times New Roman"/>
         </w:rPr>
@@ -4431,14 +4672,16 @@
           <w:ilvl w:val="0"/>
           <w:numId w:val="4"/>
         </w:numPr>
-        <w:rPr>
-          <w:rFonts w:ascii="Times New Roman" w:hAnsi="Times New Roman" w:cs="Times New Roman"/>
-        </w:rPr>
-      </w:pPr>
-      <w:r>
-        <w:rPr>
-          <w:rFonts w:ascii="Times New Roman" w:hAnsi="Times New Roman" w:cs="Times New Roman"/>
-        </w:rPr>
+        <w:jc w:val="both"/>
+        <w:rPr>
+          <w:rFonts w:ascii="Times New Roman" w:hAnsi="Times New Roman" w:cs="Times New Roman"/>
+        </w:rPr>
+      </w:pPr>
+      <w:r>
+        <w:rPr>
+          <w:rFonts w:ascii="Times New Roman" w:hAnsi="Times New Roman" w:cs="Times New Roman"/>
+        </w:rPr>
+        <w:lastRenderedPageBreak/>
         <w:t xml:space="preserve">Member in group can have argument </w:t>
       </w:r>
       <w:r>
@@ -4458,6 +4701,7 @@
       <w:pPr>
         <w:pStyle w:val="ListParagraph"/>
         <w:ind w:left="792"/>
+        <w:jc w:val="both"/>
         <w:rPr>
           <w:rFonts w:ascii="Times New Roman" w:hAnsi="Times New Roman" w:cs="Times New Roman"/>
         </w:rPr>
@@ -4471,6 +4715,7 @@
           <w:numId w:val="1"/>
         </w:numPr>
         <w:ind w:left="270" w:hanging="270"/>
+        <w:jc w:val="both"/>
         <w:rPr>
           <w:rFonts w:ascii="Times New Roman" w:hAnsi="Times New Roman" w:cs="Times New Roman"/>
         </w:rPr>
@@ -4492,6 +4737,7 @@
     </w:p>
     <w:p>
       <w:pPr>
+        <w:jc w:val="both"/>
         <w:rPr>
           <w:rFonts w:ascii="Times New Roman" w:hAnsi="Times New Roman" w:cs="Times New Roman"/>
         </w:rPr>
@@ -4514,6 +4760,7 @@
         </w:rPr>
         <w:t xml:space="preserve">[1] </w:t>
       </w:r>
+      <w:proofErr w:type="spellStart"/>
       <w:r>
         <w:rPr>
           <w:rFonts w:ascii="Times New Roman" w:hAnsi="Times New Roman" w:cs="Times New Roman"/>
@@ -4522,6 +4769,7 @@
         </w:rPr>
         <w:t>GrabTaxi</w:t>
       </w:r>
+      <w:proofErr w:type="spellEnd"/>
     </w:p>
     <w:p>
       <w:pPr>
@@ -4556,6 +4804,7 @@
         </w:rPr>
         <w:t xml:space="preserve">[2] </w:t>
       </w:r>
+      <w:proofErr w:type="spellStart"/>
       <w:r>
         <w:rPr>
           <w:rFonts w:ascii="Times New Roman" w:hAnsi="Times New Roman" w:cs="Times New Roman"/>
@@ -4564,6 +4813,7 @@
         </w:rPr>
         <w:t>Uber</w:t>
       </w:r>
+      <w:proofErr w:type="spellEnd"/>
     </w:p>
     <w:p>
       <w:pPr>
@@ -4688,7 +4938,7 @@
             <w:noProof/>
             <w:u w:val="single"/>
           </w:rPr>
-          <w:t>5</w:t>
+          <w:t>4</w:t>
         </w:r>
         <w:r>
           <w:rPr>
@@ -4752,6 +5002,7 @@
         <v:shape id="_x0000_s2049" type="#_x0000_t32" style="position:absolute;margin-left:2.55pt;margin-top:17.05pt;width:427.95pt;height:0;z-index:251658240" o:connectortype="straight" strokecolor="#a5a5a5 [2092]"/>
       </w:pict>
     </w:r>
+    <w:proofErr w:type="spellStart"/>
     <w:r>
       <w:rPr>
         <w:rFonts w:ascii="Arial" w:hAnsi="Arial" w:cs="Arial"/>
@@ -4760,6 +5011,7 @@
       </w:rPr>
       <w:t>F_Taxi</w:t>
     </w:r>
+    <w:proofErr w:type="spellEnd"/>
     <w:r>
       <w:rPr>
         <w:rFonts w:ascii="Arial" w:hAnsi="Arial" w:cs="Arial"/>
@@ -4803,6 +5055,458 @@
 <file path=word/numbering.xml><?xml version="1.0" encoding="utf-8"?>
 <w:numbering xmlns:wpc="http://schemas.microsoft.com/office/word/2010/wordprocessingCanvas" xmlns:mc="http://schemas.openxmlformats.org/markup-compatibility/2006" xmlns:o="urn:schemas-microsoft-com:office:office" xmlns:r="http://schemas.openxmlformats.org/officeDocument/2006/relationships" xmlns:m="http://schemas.openxmlformats.org/officeDocument/2006/math" xmlns:v="urn:schemas-microsoft-com:vml" xmlns:wp14="http://schemas.microsoft.com/office/word/2010/wordprocessingDrawing" xmlns:wp="http://schemas.openxmlformats.org/drawingml/2006/wordprocessingDrawing" xmlns:w10="urn:schemas-microsoft-com:office:word" xmlns:w="http://schemas.openxmlformats.org/wordprocessingml/2006/main" xmlns:w14="http://schemas.microsoft.com/office/word/2010/wordml" xmlns:w15="http://schemas.microsoft.com/office/word/2012/wordml" xmlns:wpg="http://schemas.microsoft.com/office/word/2010/wordprocessingGroup" xmlns:wpi="http://schemas.microsoft.com/office/word/2010/wordprocessingInk" xmlns:wne="http://schemas.microsoft.com/office/word/2006/wordml" xmlns:wps="http://schemas.microsoft.com/office/word/2010/wordprocessingShape" mc:Ignorable="w14 w15 wp14">
   <w:abstractNum w:abstractNumId="0">
+    <w:nsid w:val="13167976"/>
+    <w:multiLevelType w:val="hybridMultilevel"/>
+    <w:tmpl w:val="F7EC9FA6"/>
+    <w:lvl w:ilvl="0" w:tplc="04090001">
+      <w:start w:val="1"/>
+      <w:numFmt w:val="bullet"/>
+      <w:lvlText w:val=""/>
+      <w:lvlJc w:val="left"/>
+      <w:pPr>
+        <w:ind w:left="720" w:hanging="360"/>
+      </w:pPr>
+      <w:rPr>
+        <w:rFonts w:ascii="Symbol" w:hAnsi="Symbol" w:hint="default"/>
+      </w:rPr>
+    </w:lvl>
+    <w:lvl w:ilvl="1" w:tplc="04090003" w:tentative="1">
+      <w:start w:val="1"/>
+      <w:numFmt w:val="bullet"/>
+      <w:lvlText w:val="o"/>
+      <w:lvlJc w:val="left"/>
+      <w:pPr>
+        <w:ind w:left="1440" w:hanging="360"/>
+      </w:pPr>
+      <w:rPr>
+        <w:rFonts w:ascii="Courier New" w:hAnsi="Courier New" w:cs="Courier New" w:hint="default"/>
+      </w:rPr>
+    </w:lvl>
+    <w:lvl w:ilvl="2" w:tplc="04090005" w:tentative="1">
+      <w:start w:val="1"/>
+      <w:numFmt w:val="bullet"/>
+      <w:lvlText w:val=""/>
+      <w:lvlJc w:val="left"/>
+      <w:pPr>
+        <w:ind w:left="2160" w:hanging="360"/>
+      </w:pPr>
+      <w:rPr>
+        <w:rFonts w:ascii="Wingdings" w:hAnsi="Wingdings" w:hint="default"/>
+      </w:rPr>
+    </w:lvl>
+    <w:lvl w:ilvl="3" w:tplc="04090001" w:tentative="1">
+      <w:start w:val="1"/>
+      <w:numFmt w:val="bullet"/>
+      <w:lvlText w:val=""/>
+      <w:lvlJc w:val="left"/>
+      <w:pPr>
+        <w:ind w:left="2880" w:hanging="360"/>
+      </w:pPr>
+      <w:rPr>
+        <w:rFonts w:ascii="Symbol" w:hAnsi="Symbol" w:hint="default"/>
+      </w:rPr>
+    </w:lvl>
+    <w:lvl w:ilvl="4" w:tplc="04090003" w:tentative="1">
+      <w:start w:val="1"/>
+      <w:numFmt w:val="bullet"/>
+      <w:lvlText w:val="o"/>
+      <w:lvlJc w:val="left"/>
+      <w:pPr>
+        <w:ind w:left="3600" w:hanging="360"/>
+      </w:pPr>
+      <w:rPr>
+        <w:rFonts w:ascii="Courier New" w:hAnsi="Courier New" w:cs="Courier New" w:hint="default"/>
+      </w:rPr>
+    </w:lvl>
+    <w:lvl w:ilvl="5" w:tplc="04090005" w:tentative="1">
+      <w:start w:val="1"/>
+      <w:numFmt w:val="bullet"/>
+      <w:lvlText w:val=""/>
+      <w:lvlJc w:val="left"/>
+      <w:pPr>
+        <w:ind w:left="4320" w:hanging="360"/>
+      </w:pPr>
+      <w:rPr>
+        <w:rFonts w:ascii="Wingdings" w:hAnsi="Wingdings" w:hint="default"/>
+      </w:rPr>
+    </w:lvl>
+    <w:lvl w:ilvl="6" w:tplc="04090001" w:tentative="1">
+      <w:start w:val="1"/>
+      <w:numFmt w:val="bullet"/>
+      <w:lvlText w:val=""/>
+      <w:lvlJc w:val="left"/>
+      <w:pPr>
+        <w:ind w:left="5040" w:hanging="360"/>
+      </w:pPr>
+      <w:rPr>
+        <w:rFonts w:ascii="Symbol" w:hAnsi="Symbol" w:hint="default"/>
+      </w:rPr>
+    </w:lvl>
+    <w:lvl w:ilvl="7" w:tplc="04090003" w:tentative="1">
+      <w:start w:val="1"/>
+      <w:numFmt w:val="bullet"/>
+      <w:lvlText w:val="o"/>
+      <w:lvlJc w:val="left"/>
+      <w:pPr>
+        <w:ind w:left="5760" w:hanging="360"/>
+      </w:pPr>
+      <w:rPr>
+        <w:rFonts w:ascii="Courier New" w:hAnsi="Courier New" w:cs="Courier New" w:hint="default"/>
+      </w:rPr>
+    </w:lvl>
+    <w:lvl w:ilvl="8" w:tplc="04090005" w:tentative="1">
+      <w:start w:val="1"/>
+      <w:numFmt w:val="bullet"/>
+      <w:lvlText w:val=""/>
+      <w:lvlJc w:val="left"/>
+      <w:pPr>
+        <w:ind w:left="6480" w:hanging="360"/>
+      </w:pPr>
+      <w:rPr>
+        <w:rFonts w:ascii="Wingdings" w:hAnsi="Wingdings" w:hint="default"/>
+      </w:rPr>
+    </w:lvl>
+  </w:abstractNum>
+  <w:abstractNum w:abstractNumId="1">
+    <w:nsid w:val="27BE5ABE"/>
+    <w:multiLevelType w:val="hybridMultilevel"/>
+    <w:tmpl w:val="C832D230"/>
+    <w:lvl w:ilvl="0" w:tplc="04090001">
+      <w:start w:val="1"/>
+      <w:numFmt w:val="bullet"/>
+      <w:lvlText w:val=""/>
+      <w:lvlJc w:val="left"/>
+      <w:pPr>
+        <w:ind w:left="792" w:hanging="360"/>
+      </w:pPr>
+      <w:rPr>
+        <w:rFonts w:ascii="Symbol" w:hAnsi="Symbol" w:hint="default"/>
+      </w:rPr>
+    </w:lvl>
+    <w:lvl w:ilvl="1" w:tplc="04090003">
+      <w:start w:val="1"/>
+      <w:numFmt w:val="bullet"/>
+      <w:lvlText w:val="o"/>
+      <w:lvlJc w:val="left"/>
+      <w:pPr>
+        <w:ind w:left="1512" w:hanging="360"/>
+      </w:pPr>
+      <w:rPr>
+        <w:rFonts w:ascii="Courier New" w:hAnsi="Courier New" w:cs="Courier New" w:hint="default"/>
+      </w:rPr>
+    </w:lvl>
+    <w:lvl w:ilvl="2" w:tplc="04090005" w:tentative="1">
+      <w:start w:val="1"/>
+      <w:numFmt w:val="bullet"/>
+      <w:lvlText w:val=""/>
+      <w:lvlJc w:val="left"/>
+      <w:pPr>
+        <w:ind w:left="2232" w:hanging="360"/>
+      </w:pPr>
+      <w:rPr>
+        <w:rFonts w:ascii="Wingdings" w:hAnsi="Wingdings" w:hint="default"/>
+      </w:rPr>
+    </w:lvl>
+    <w:lvl w:ilvl="3" w:tplc="04090001" w:tentative="1">
+      <w:start w:val="1"/>
+      <w:numFmt w:val="bullet"/>
+      <w:lvlText w:val=""/>
+      <w:lvlJc w:val="left"/>
+      <w:pPr>
+        <w:ind w:left="2952" w:hanging="360"/>
+      </w:pPr>
+      <w:rPr>
+        <w:rFonts w:ascii="Symbol" w:hAnsi="Symbol" w:hint="default"/>
+      </w:rPr>
+    </w:lvl>
+    <w:lvl w:ilvl="4" w:tplc="04090003" w:tentative="1">
+      <w:start w:val="1"/>
+      <w:numFmt w:val="bullet"/>
+      <w:lvlText w:val="o"/>
+      <w:lvlJc w:val="left"/>
+      <w:pPr>
+        <w:ind w:left="3672" w:hanging="360"/>
+      </w:pPr>
+      <w:rPr>
+        <w:rFonts w:ascii="Courier New" w:hAnsi="Courier New" w:cs="Courier New" w:hint="default"/>
+      </w:rPr>
+    </w:lvl>
+    <w:lvl w:ilvl="5" w:tplc="04090005" w:tentative="1">
+      <w:start w:val="1"/>
+      <w:numFmt w:val="bullet"/>
+      <w:lvlText w:val=""/>
+      <w:lvlJc w:val="left"/>
+      <w:pPr>
+        <w:ind w:left="4392" w:hanging="360"/>
+      </w:pPr>
+      <w:rPr>
+        <w:rFonts w:ascii="Wingdings" w:hAnsi="Wingdings" w:hint="default"/>
+      </w:rPr>
+    </w:lvl>
+    <w:lvl w:ilvl="6" w:tplc="04090001" w:tentative="1">
+      <w:start w:val="1"/>
+      <w:numFmt w:val="bullet"/>
+      <w:lvlText w:val=""/>
+      <w:lvlJc w:val="left"/>
+      <w:pPr>
+        <w:ind w:left="5112" w:hanging="360"/>
+      </w:pPr>
+      <w:rPr>
+        <w:rFonts w:ascii="Symbol" w:hAnsi="Symbol" w:hint="default"/>
+      </w:rPr>
+    </w:lvl>
+    <w:lvl w:ilvl="7" w:tplc="04090003" w:tentative="1">
+      <w:start w:val="1"/>
+      <w:numFmt w:val="bullet"/>
+      <w:lvlText w:val="o"/>
+      <w:lvlJc w:val="left"/>
+      <w:pPr>
+        <w:ind w:left="5832" w:hanging="360"/>
+      </w:pPr>
+      <w:rPr>
+        <w:rFonts w:ascii="Courier New" w:hAnsi="Courier New" w:cs="Courier New" w:hint="default"/>
+      </w:rPr>
+    </w:lvl>
+    <w:lvl w:ilvl="8" w:tplc="04090005" w:tentative="1">
+      <w:start w:val="1"/>
+      <w:numFmt w:val="bullet"/>
+      <w:lvlText w:val=""/>
+      <w:lvlJc w:val="left"/>
+      <w:pPr>
+        <w:ind w:left="6552" w:hanging="360"/>
+      </w:pPr>
+      <w:rPr>
+        <w:rFonts w:ascii="Wingdings" w:hAnsi="Wingdings" w:hint="default"/>
+      </w:rPr>
+    </w:lvl>
+  </w:abstractNum>
+  <w:abstractNum w:abstractNumId="2">
+    <w:nsid w:val="288125B7"/>
+    <w:multiLevelType w:val="hybridMultilevel"/>
+    <w:tmpl w:val="E2AEA7EA"/>
+    <w:lvl w:ilvl="0" w:tplc="04090001">
+      <w:start w:val="1"/>
+      <w:numFmt w:val="bullet"/>
+      <w:lvlText w:val=""/>
+      <w:lvlJc w:val="left"/>
+      <w:pPr>
+        <w:ind w:left="720" w:hanging="360"/>
+      </w:pPr>
+      <w:rPr>
+        <w:rFonts w:ascii="Symbol" w:hAnsi="Symbol" w:hint="default"/>
+      </w:rPr>
+    </w:lvl>
+    <w:lvl w:ilvl="1" w:tplc="04090003" w:tentative="1">
+      <w:start w:val="1"/>
+      <w:numFmt w:val="bullet"/>
+      <w:lvlText w:val="o"/>
+      <w:lvlJc w:val="left"/>
+      <w:pPr>
+        <w:ind w:left="1440" w:hanging="360"/>
+      </w:pPr>
+      <w:rPr>
+        <w:rFonts w:ascii="Courier New" w:hAnsi="Courier New" w:cs="Courier New" w:hint="default"/>
+      </w:rPr>
+    </w:lvl>
+    <w:lvl w:ilvl="2" w:tplc="04090005" w:tentative="1">
+      <w:start w:val="1"/>
+      <w:numFmt w:val="bullet"/>
+      <w:lvlText w:val=""/>
+      <w:lvlJc w:val="left"/>
+      <w:pPr>
+        <w:ind w:left="2160" w:hanging="360"/>
+      </w:pPr>
+      <w:rPr>
+        <w:rFonts w:ascii="Wingdings" w:hAnsi="Wingdings" w:hint="default"/>
+      </w:rPr>
+    </w:lvl>
+    <w:lvl w:ilvl="3" w:tplc="04090001" w:tentative="1">
+      <w:start w:val="1"/>
+      <w:numFmt w:val="bullet"/>
+      <w:lvlText w:val=""/>
+      <w:lvlJc w:val="left"/>
+      <w:pPr>
+        <w:ind w:left="2880" w:hanging="360"/>
+      </w:pPr>
+      <w:rPr>
+        <w:rFonts w:ascii="Symbol" w:hAnsi="Symbol" w:hint="default"/>
+      </w:rPr>
+    </w:lvl>
+    <w:lvl w:ilvl="4" w:tplc="04090003" w:tentative="1">
+      <w:start w:val="1"/>
+      <w:numFmt w:val="bullet"/>
+      <w:lvlText w:val="o"/>
+      <w:lvlJc w:val="left"/>
+      <w:pPr>
+        <w:ind w:left="3600" w:hanging="360"/>
+      </w:pPr>
+      <w:rPr>
+        <w:rFonts w:ascii="Courier New" w:hAnsi="Courier New" w:cs="Courier New" w:hint="default"/>
+      </w:rPr>
+    </w:lvl>
+    <w:lvl w:ilvl="5" w:tplc="04090005" w:tentative="1">
+      <w:start w:val="1"/>
+      <w:numFmt w:val="bullet"/>
+      <w:lvlText w:val=""/>
+      <w:lvlJc w:val="left"/>
+      <w:pPr>
+        <w:ind w:left="4320" w:hanging="360"/>
+      </w:pPr>
+      <w:rPr>
+        <w:rFonts w:ascii="Wingdings" w:hAnsi="Wingdings" w:hint="default"/>
+      </w:rPr>
+    </w:lvl>
+    <w:lvl w:ilvl="6" w:tplc="04090001" w:tentative="1">
+      <w:start w:val="1"/>
+      <w:numFmt w:val="bullet"/>
+      <w:lvlText w:val=""/>
+      <w:lvlJc w:val="left"/>
+      <w:pPr>
+        <w:ind w:left="5040" w:hanging="360"/>
+      </w:pPr>
+      <w:rPr>
+        <w:rFonts w:ascii="Symbol" w:hAnsi="Symbol" w:hint="default"/>
+      </w:rPr>
+    </w:lvl>
+    <w:lvl w:ilvl="7" w:tplc="04090003" w:tentative="1">
+      <w:start w:val="1"/>
+      <w:numFmt w:val="bullet"/>
+      <w:lvlText w:val="o"/>
+      <w:lvlJc w:val="left"/>
+      <w:pPr>
+        <w:ind w:left="5760" w:hanging="360"/>
+      </w:pPr>
+      <w:rPr>
+        <w:rFonts w:ascii="Courier New" w:hAnsi="Courier New" w:cs="Courier New" w:hint="default"/>
+      </w:rPr>
+    </w:lvl>
+    <w:lvl w:ilvl="8" w:tplc="04090005" w:tentative="1">
+      <w:start w:val="1"/>
+      <w:numFmt w:val="bullet"/>
+      <w:lvlText w:val=""/>
+      <w:lvlJc w:val="left"/>
+      <w:pPr>
+        <w:ind w:left="6480" w:hanging="360"/>
+      </w:pPr>
+      <w:rPr>
+        <w:rFonts w:ascii="Wingdings" w:hAnsi="Wingdings" w:hint="default"/>
+      </w:rPr>
+    </w:lvl>
+  </w:abstractNum>
+  <w:abstractNum w:abstractNumId="3">
+    <w:nsid w:val="289643A1"/>
+    <w:multiLevelType w:val="hybridMultilevel"/>
+    <w:tmpl w:val="5C080896"/>
+    <w:lvl w:ilvl="0" w:tplc="04090001">
+      <w:start w:val="1"/>
+      <w:numFmt w:val="bullet"/>
+      <w:lvlText w:val=""/>
+      <w:lvlJc w:val="left"/>
+      <w:pPr>
+        <w:ind w:left="720" w:hanging="360"/>
+      </w:pPr>
+      <w:rPr>
+        <w:rFonts w:ascii="Symbol" w:hAnsi="Symbol" w:hint="default"/>
+      </w:rPr>
+    </w:lvl>
+    <w:lvl w:ilvl="1" w:tplc="04090003" w:tentative="1">
+      <w:start w:val="1"/>
+      <w:numFmt w:val="bullet"/>
+      <w:lvlText w:val="o"/>
+      <w:lvlJc w:val="left"/>
+      <w:pPr>
+        <w:ind w:left="1440" w:hanging="360"/>
+      </w:pPr>
+      <w:rPr>
+        <w:rFonts w:ascii="Courier New" w:hAnsi="Courier New" w:cs="Courier New" w:hint="default"/>
+      </w:rPr>
+    </w:lvl>
+    <w:lvl w:ilvl="2" w:tplc="04090005" w:tentative="1">
+      <w:start w:val="1"/>
+      <w:numFmt w:val="bullet"/>
+      <w:lvlText w:val=""/>
+      <w:lvlJc w:val="left"/>
+      <w:pPr>
+        <w:ind w:left="2160" w:hanging="360"/>
+      </w:pPr>
+      <w:rPr>
+        <w:rFonts w:ascii="Wingdings" w:hAnsi="Wingdings" w:hint="default"/>
+      </w:rPr>
+    </w:lvl>
+    <w:lvl w:ilvl="3" w:tplc="04090001" w:tentative="1">
+      <w:start w:val="1"/>
+      <w:numFmt w:val="bullet"/>
+      <w:lvlText w:val=""/>
+      <w:lvlJc w:val="left"/>
+      <w:pPr>
+        <w:ind w:left="2880" w:hanging="360"/>
+      </w:pPr>
+      <w:rPr>
+        <w:rFonts w:ascii="Symbol" w:hAnsi="Symbol" w:hint="default"/>
+      </w:rPr>
+    </w:lvl>
+    <w:lvl w:ilvl="4" w:tplc="04090003" w:tentative="1">
+      <w:start w:val="1"/>
+      <w:numFmt w:val="bullet"/>
+      <w:lvlText w:val="o"/>
+      <w:lvlJc w:val="left"/>
+      <w:pPr>
+        <w:ind w:left="3600" w:hanging="360"/>
+      </w:pPr>
+      <w:rPr>
+        <w:rFonts w:ascii="Courier New" w:hAnsi="Courier New" w:cs="Courier New" w:hint="default"/>
+      </w:rPr>
+    </w:lvl>
+    <w:lvl w:ilvl="5" w:tplc="04090005" w:tentative="1">
+      <w:start w:val="1"/>
+      <w:numFmt w:val="bullet"/>
+      <w:lvlText w:val=""/>
+      <w:lvlJc w:val="left"/>
+      <w:pPr>
+        <w:ind w:left="4320" w:hanging="360"/>
+      </w:pPr>
+      <w:rPr>
+        <w:rFonts w:ascii="Wingdings" w:hAnsi="Wingdings" w:hint="default"/>
+      </w:rPr>
+    </w:lvl>
+    <w:lvl w:ilvl="6" w:tplc="04090001" w:tentative="1">
+      <w:start w:val="1"/>
+      <w:numFmt w:val="bullet"/>
+      <w:lvlText w:val=""/>
+      <w:lvlJc w:val="left"/>
+      <w:pPr>
+        <w:ind w:left="5040" w:hanging="360"/>
+      </w:pPr>
+      <w:rPr>
+        <w:rFonts w:ascii="Symbol" w:hAnsi="Symbol" w:hint="default"/>
+      </w:rPr>
+    </w:lvl>
+    <w:lvl w:ilvl="7" w:tplc="04090003" w:tentative="1">
+      <w:start w:val="1"/>
+      <w:numFmt w:val="bullet"/>
+      <w:lvlText w:val="o"/>
+      <w:lvlJc w:val="left"/>
+      <w:pPr>
+        <w:ind w:left="5760" w:hanging="360"/>
+      </w:pPr>
+      <w:rPr>
+        <w:rFonts w:ascii="Courier New" w:hAnsi="Courier New" w:cs="Courier New" w:hint="default"/>
+      </w:rPr>
+    </w:lvl>
+    <w:lvl w:ilvl="8" w:tplc="04090005" w:tentative="1">
+      <w:start w:val="1"/>
+      <w:numFmt w:val="bullet"/>
+      <w:lvlText w:val=""/>
+      <w:lvlJc w:val="left"/>
+      <w:pPr>
+        <w:ind w:left="6480" w:hanging="360"/>
+      </w:pPr>
+      <w:rPr>
+        <w:rFonts w:ascii="Wingdings" w:hAnsi="Wingdings" w:hint="default"/>
+      </w:rPr>
+    </w:lvl>
+  </w:abstractNum>
+  <w:abstractNum w:abstractNumId="4">
     <w:nsid w:val="4C8C6E06"/>
     <w:multiLevelType w:val="multilevel"/>
     <w:tmpl w:val="8326E06A"/>
@@ -4916,7 +5620,120 @@
       </w:rPr>
     </w:lvl>
   </w:abstractNum>
-  <w:abstractNum w:abstractNumId="1">
+  <w:abstractNum w:abstractNumId="5">
+    <w:nsid w:val="4CAD6095"/>
+    <w:multiLevelType w:val="hybridMultilevel"/>
+    <w:tmpl w:val="F33E34BC"/>
+    <w:lvl w:ilvl="0" w:tplc="04090001">
+      <w:start w:val="1"/>
+      <w:numFmt w:val="bullet"/>
+      <w:lvlText w:val=""/>
+      <w:lvlJc w:val="left"/>
+      <w:pPr>
+        <w:ind w:left="720" w:hanging="360"/>
+      </w:pPr>
+      <w:rPr>
+        <w:rFonts w:ascii="Symbol" w:hAnsi="Symbol" w:hint="default"/>
+      </w:rPr>
+    </w:lvl>
+    <w:lvl w:ilvl="1" w:tplc="04090003" w:tentative="1">
+      <w:start w:val="1"/>
+      <w:numFmt w:val="bullet"/>
+      <w:lvlText w:val="o"/>
+      <w:lvlJc w:val="left"/>
+      <w:pPr>
+        <w:ind w:left="1440" w:hanging="360"/>
+      </w:pPr>
+      <w:rPr>
+        <w:rFonts w:ascii="Courier New" w:hAnsi="Courier New" w:cs="Courier New" w:hint="default"/>
+      </w:rPr>
+    </w:lvl>
+    <w:lvl w:ilvl="2" w:tplc="04090005" w:tentative="1">
+      <w:start w:val="1"/>
+      <w:numFmt w:val="bullet"/>
+      <w:lvlText w:val=""/>
+      <w:lvlJc w:val="left"/>
+      <w:pPr>
+        <w:ind w:left="2160" w:hanging="360"/>
+      </w:pPr>
+      <w:rPr>
+        <w:rFonts w:ascii="Wingdings" w:hAnsi="Wingdings" w:hint="default"/>
+      </w:rPr>
+    </w:lvl>
+    <w:lvl w:ilvl="3" w:tplc="04090001" w:tentative="1">
+      <w:start w:val="1"/>
+      <w:numFmt w:val="bullet"/>
+      <w:lvlText w:val=""/>
+      <w:lvlJc w:val="left"/>
+      <w:pPr>
+        <w:ind w:left="2880" w:hanging="360"/>
+      </w:pPr>
+      <w:rPr>
+        <w:rFonts w:ascii="Symbol" w:hAnsi="Symbol" w:hint="default"/>
+      </w:rPr>
+    </w:lvl>
+    <w:lvl w:ilvl="4" w:tplc="04090003" w:tentative="1">
+      <w:start w:val="1"/>
+      <w:numFmt w:val="bullet"/>
+      <w:lvlText w:val="o"/>
+      <w:lvlJc w:val="left"/>
+      <w:pPr>
+        <w:ind w:left="3600" w:hanging="360"/>
+      </w:pPr>
+      <w:rPr>
+        <w:rFonts w:ascii="Courier New" w:hAnsi="Courier New" w:cs="Courier New" w:hint="default"/>
+      </w:rPr>
+    </w:lvl>
+    <w:lvl w:ilvl="5" w:tplc="04090005" w:tentative="1">
+      <w:start w:val="1"/>
+      <w:numFmt w:val="bullet"/>
+      <w:lvlText w:val=""/>
+      <w:lvlJc w:val="left"/>
+      <w:pPr>
+        <w:ind w:left="4320" w:hanging="360"/>
+      </w:pPr>
+      <w:rPr>
+        <w:rFonts w:ascii="Wingdings" w:hAnsi="Wingdings" w:hint="default"/>
+      </w:rPr>
+    </w:lvl>
+    <w:lvl w:ilvl="6" w:tplc="04090001" w:tentative="1">
+      <w:start w:val="1"/>
+      <w:numFmt w:val="bullet"/>
+      <w:lvlText w:val=""/>
+      <w:lvlJc w:val="left"/>
+      <w:pPr>
+        <w:ind w:left="5040" w:hanging="360"/>
+      </w:pPr>
+      <w:rPr>
+        <w:rFonts w:ascii="Symbol" w:hAnsi="Symbol" w:hint="default"/>
+      </w:rPr>
+    </w:lvl>
+    <w:lvl w:ilvl="7" w:tplc="04090003" w:tentative="1">
+      <w:start w:val="1"/>
+      <w:numFmt w:val="bullet"/>
+      <w:lvlText w:val="o"/>
+      <w:lvlJc w:val="left"/>
+      <w:pPr>
+        <w:ind w:left="5760" w:hanging="360"/>
+      </w:pPr>
+      <w:rPr>
+        <w:rFonts w:ascii="Courier New" w:hAnsi="Courier New" w:cs="Courier New" w:hint="default"/>
+      </w:rPr>
+    </w:lvl>
+    <w:lvl w:ilvl="8" w:tplc="04090005" w:tentative="1">
+      <w:start w:val="1"/>
+      <w:numFmt w:val="bullet"/>
+      <w:lvlText w:val=""/>
+      <w:lvlJc w:val="left"/>
+      <w:pPr>
+        <w:ind w:left="6480" w:hanging="360"/>
+      </w:pPr>
+      <w:rPr>
+        <w:rFonts w:ascii="Wingdings" w:hAnsi="Wingdings" w:hint="default"/>
+      </w:rPr>
+    </w:lvl>
+  </w:abstractNum>
+  <w:abstractNum w:abstractNumId="6">
     <w:nsid w:val="57C153CE"/>
     <w:multiLevelType w:val="hybridMultilevel"/>
     <w:tmpl w:val="BA306682"/>
@@ -5029,7 +5846,7 @@
       </w:rPr>
     </w:lvl>
   </w:abstractNum>
-  <w:abstractNum w:abstractNumId="2">
+  <w:abstractNum w:abstractNumId="7">
     <w:nsid w:val="5B13251B"/>
     <w:multiLevelType w:val="multilevel"/>
     <w:tmpl w:val="04090025"/>
@@ -5124,7 +5941,120 @@
       </w:pPr>
     </w:lvl>
   </w:abstractNum>
-  <w:abstractNum w:abstractNumId="3">
+  <w:abstractNum w:abstractNumId="8">
+    <w:nsid w:val="694C4D95"/>
+    <w:multiLevelType w:val="hybridMultilevel"/>
+    <w:tmpl w:val="2EAABAFC"/>
+    <w:lvl w:ilvl="0" w:tplc="04090001">
+      <w:start w:val="1"/>
+      <w:numFmt w:val="bullet"/>
+      <w:lvlText w:val=""/>
+      <w:lvlJc w:val="left"/>
+      <w:pPr>
+        <w:ind w:left="720" w:hanging="360"/>
+      </w:pPr>
+      <w:rPr>
+        <w:rFonts w:ascii="Symbol" w:hAnsi="Symbol" w:hint="default"/>
+      </w:rPr>
+    </w:lvl>
+    <w:lvl w:ilvl="1" w:tplc="04090003" w:tentative="1">
+      <w:start w:val="1"/>
+      <w:numFmt w:val="bullet"/>
+      <w:lvlText w:val="o"/>
+      <w:lvlJc w:val="left"/>
+      <w:pPr>
+        <w:ind w:left="1440" w:hanging="360"/>
+      </w:pPr>
+      <w:rPr>
+        <w:rFonts w:ascii="Courier New" w:hAnsi="Courier New" w:cs="Courier New" w:hint="default"/>
+      </w:rPr>
+    </w:lvl>
+    <w:lvl w:ilvl="2" w:tplc="04090005" w:tentative="1">
+      <w:start w:val="1"/>
+      <w:numFmt w:val="bullet"/>
+      <w:lvlText w:val=""/>
+      <w:lvlJc w:val="left"/>
+      <w:pPr>
+        <w:ind w:left="2160" w:hanging="360"/>
+      </w:pPr>
+      <w:rPr>
+        <w:rFonts w:ascii="Wingdings" w:hAnsi="Wingdings" w:hint="default"/>
+      </w:rPr>
+    </w:lvl>
+    <w:lvl w:ilvl="3" w:tplc="04090001" w:tentative="1">
+      <w:start w:val="1"/>
+      <w:numFmt w:val="bullet"/>
+      <w:lvlText w:val=""/>
+      <w:lvlJc w:val="left"/>
+      <w:pPr>
+        <w:ind w:left="2880" w:hanging="360"/>
+      </w:pPr>
+      <w:rPr>
+        <w:rFonts w:ascii="Symbol" w:hAnsi="Symbol" w:hint="default"/>
+      </w:rPr>
+    </w:lvl>
+    <w:lvl w:ilvl="4" w:tplc="04090003" w:tentative="1">
+      <w:start w:val="1"/>
+      <w:numFmt w:val="bullet"/>
+      <w:lvlText w:val="o"/>
+      <w:lvlJc w:val="left"/>
+      <w:pPr>
+        <w:ind w:left="3600" w:hanging="360"/>
+      </w:pPr>
+      <w:rPr>
+        <w:rFonts w:ascii="Courier New" w:hAnsi="Courier New" w:cs="Courier New" w:hint="default"/>
+      </w:rPr>
+    </w:lvl>
+    <w:lvl w:ilvl="5" w:tplc="04090005" w:tentative="1">
+      <w:start w:val="1"/>
+      <w:numFmt w:val="bullet"/>
+      <w:lvlText w:val=""/>
+      <w:lvlJc w:val="left"/>
+      <w:pPr>
+        <w:ind w:left="4320" w:hanging="360"/>
+      </w:pPr>
+      <w:rPr>
+        <w:rFonts w:ascii="Wingdings" w:hAnsi="Wingdings" w:hint="default"/>
+      </w:rPr>
+    </w:lvl>
+    <w:lvl w:ilvl="6" w:tplc="04090001" w:tentative="1">
+      <w:start w:val="1"/>
+      <w:numFmt w:val="bullet"/>
+      <w:lvlText w:val=""/>
+      <w:lvlJc w:val="left"/>
+      <w:pPr>
+        <w:ind w:left="5040" w:hanging="360"/>
+      </w:pPr>
+      <w:rPr>
+        <w:rFonts w:ascii="Symbol" w:hAnsi="Symbol" w:hint="default"/>
+      </w:rPr>
+    </w:lvl>
+    <w:lvl w:ilvl="7" w:tplc="04090003" w:tentative="1">
+      <w:start w:val="1"/>
+      <w:numFmt w:val="bullet"/>
+      <w:lvlText w:val="o"/>
+      <w:lvlJc w:val="left"/>
+      <w:pPr>
+        <w:ind w:left="5760" w:hanging="360"/>
+      </w:pPr>
+      <w:rPr>
+        <w:rFonts w:ascii="Courier New" w:hAnsi="Courier New" w:cs="Courier New" w:hint="default"/>
+      </w:rPr>
+    </w:lvl>
+    <w:lvl w:ilvl="8" w:tplc="04090005" w:tentative="1">
+      <w:start w:val="1"/>
+      <w:numFmt w:val="bullet"/>
+      <w:lvlText w:val=""/>
+      <w:lvlJc w:val="left"/>
+      <w:pPr>
+        <w:ind w:left="6480" w:hanging="360"/>
+      </w:pPr>
+      <w:rPr>
+        <w:rFonts w:ascii="Wingdings" w:hAnsi="Wingdings" w:hint="default"/>
+      </w:rPr>
+    </w:lvl>
+  </w:abstractNum>
+  <w:abstractNum w:abstractNumId="9">
     <w:nsid w:val="7428720F"/>
     <w:multiLevelType w:val="hybridMultilevel"/>
     <w:tmpl w:val="246A6F2A"/>
@@ -5236,17 +6166,151 @@
       </w:rPr>
     </w:lvl>
   </w:abstractNum>
+  <w:abstractNum w:abstractNumId="10">
+    <w:nsid w:val="7DE51763"/>
+    <w:multiLevelType w:val="hybridMultilevel"/>
+    <w:tmpl w:val="E676EB6A"/>
+    <w:lvl w:ilvl="0" w:tplc="04090001">
+      <w:start w:val="1"/>
+      <w:numFmt w:val="bullet"/>
+      <w:lvlText w:val=""/>
+      <w:lvlJc w:val="left"/>
+      <w:pPr>
+        <w:ind w:left="1080" w:hanging="360"/>
+      </w:pPr>
+      <w:rPr>
+        <w:rFonts w:ascii="Symbol" w:hAnsi="Symbol" w:hint="default"/>
+      </w:rPr>
+    </w:lvl>
+    <w:lvl w:ilvl="1" w:tplc="04090003" w:tentative="1">
+      <w:start w:val="1"/>
+      <w:numFmt w:val="bullet"/>
+      <w:lvlText w:val="o"/>
+      <w:lvlJc w:val="left"/>
+      <w:pPr>
+        <w:ind w:left="1800" w:hanging="360"/>
+      </w:pPr>
+      <w:rPr>
+        <w:rFonts w:ascii="Courier New" w:hAnsi="Courier New" w:cs="Courier New" w:hint="default"/>
+      </w:rPr>
+    </w:lvl>
+    <w:lvl w:ilvl="2" w:tplc="04090005" w:tentative="1">
+      <w:start w:val="1"/>
+      <w:numFmt w:val="bullet"/>
+      <w:lvlText w:val=""/>
+      <w:lvlJc w:val="left"/>
+      <w:pPr>
+        <w:ind w:left="2520" w:hanging="360"/>
+      </w:pPr>
+      <w:rPr>
+        <w:rFonts w:ascii="Wingdings" w:hAnsi="Wingdings" w:hint="default"/>
+      </w:rPr>
+    </w:lvl>
+    <w:lvl w:ilvl="3" w:tplc="04090001" w:tentative="1">
+      <w:start w:val="1"/>
+      <w:numFmt w:val="bullet"/>
+      <w:lvlText w:val=""/>
+      <w:lvlJc w:val="left"/>
+      <w:pPr>
+        <w:ind w:left="3240" w:hanging="360"/>
+      </w:pPr>
+      <w:rPr>
+        <w:rFonts w:ascii="Symbol" w:hAnsi="Symbol" w:hint="default"/>
+      </w:rPr>
+    </w:lvl>
+    <w:lvl w:ilvl="4" w:tplc="04090003" w:tentative="1">
+      <w:start w:val="1"/>
+      <w:numFmt w:val="bullet"/>
+      <w:lvlText w:val="o"/>
+      <w:lvlJc w:val="left"/>
+      <w:pPr>
+        <w:ind w:left="3960" w:hanging="360"/>
+      </w:pPr>
+      <w:rPr>
+        <w:rFonts w:ascii="Courier New" w:hAnsi="Courier New" w:cs="Courier New" w:hint="default"/>
+      </w:rPr>
+    </w:lvl>
+    <w:lvl w:ilvl="5" w:tplc="04090005" w:tentative="1">
+      <w:start w:val="1"/>
+      <w:numFmt w:val="bullet"/>
+      <w:lvlText w:val=""/>
+      <w:lvlJc w:val="left"/>
+      <w:pPr>
+        <w:ind w:left="4680" w:hanging="360"/>
+      </w:pPr>
+      <w:rPr>
+        <w:rFonts w:ascii="Wingdings" w:hAnsi="Wingdings" w:hint="default"/>
+      </w:rPr>
+    </w:lvl>
+    <w:lvl w:ilvl="6" w:tplc="04090001" w:tentative="1">
+      <w:start w:val="1"/>
+      <w:numFmt w:val="bullet"/>
+      <w:lvlText w:val=""/>
+      <w:lvlJc w:val="left"/>
+      <w:pPr>
+        <w:ind w:left="5400" w:hanging="360"/>
+      </w:pPr>
+      <w:rPr>
+        <w:rFonts w:ascii="Symbol" w:hAnsi="Symbol" w:hint="default"/>
+      </w:rPr>
+    </w:lvl>
+    <w:lvl w:ilvl="7" w:tplc="04090003" w:tentative="1">
+      <w:start w:val="1"/>
+      <w:numFmt w:val="bullet"/>
+      <w:lvlText w:val="o"/>
+      <w:lvlJc w:val="left"/>
+      <w:pPr>
+        <w:ind w:left="6120" w:hanging="360"/>
+      </w:pPr>
+      <w:rPr>
+        <w:rFonts w:ascii="Courier New" w:hAnsi="Courier New" w:cs="Courier New" w:hint="default"/>
+      </w:rPr>
+    </w:lvl>
+    <w:lvl w:ilvl="8" w:tplc="04090005" w:tentative="1">
+      <w:start w:val="1"/>
+      <w:numFmt w:val="bullet"/>
+      <w:lvlText w:val=""/>
+      <w:lvlJc w:val="left"/>
+      <w:pPr>
+        <w:ind w:left="6840" w:hanging="360"/>
+      </w:pPr>
+      <w:rPr>
+        <w:rFonts w:ascii="Wingdings" w:hAnsi="Wingdings" w:hint="default"/>
+      </w:rPr>
+    </w:lvl>
+  </w:abstractNum>
   <w:num w:numId="1">
+    <w:abstractNumId w:val="4"/>
+  </w:num>
+  <w:num w:numId="2">
+    <w:abstractNumId w:val="7"/>
+  </w:num>
+  <w:num w:numId="3">
+    <w:abstractNumId w:val="6"/>
+  </w:num>
+  <w:num w:numId="4">
+    <w:abstractNumId w:val="9"/>
+  </w:num>
+  <w:num w:numId="5">
+    <w:abstractNumId w:val="10"/>
+  </w:num>
+  <w:num w:numId="6">
+    <w:abstractNumId w:val="1"/>
+  </w:num>
+  <w:num w:numId="7">
+    <w:abstractNumId w:val="2"/>
+  </w:num>
+  <w:num w:numId="8">
     <w:abstractNumId w:val="0"/>
   </w:num>
-  <w:num w:numId="2">
-    <w:abstractNumId w:val="2"/>
+  <w:num w:numId="9">
+    <w:abstractNumId w:val="8"/>
   </w:num>
-  <w:num w:numId="3">
-    <w:abstractNumId w:val="1"/>
+  <w:num w:numId="10">
+    <w:abstractNumId w:val="3"/>
   </w:num>
-  <w:num w:numId="4">
-    <w:abstractNumId w:val="3"/>
+  <w:num w:numId="11">
+    <w:abstractNumId w:val="5"/>
   </w:num>
   <w:numIdMacAtCleanup w:val="2"/>
 </w:numbering>
@@ -6661,7 +7725,7 @@
 </file>
 
 <file path=customXml/itemProps1.xml><?xml version="1.0" encoding="utf-8"?>
-<ds:datastoreItem xmlns:ds="http://schemas.openxmlformats.org/officeDocument/2006/customXml" ds:itemID="{627D6C6B-C304-424B-BA51-B5F8579235F3}">
+<ds:datastoreItem xmlns:ds="http://schemas.openxmlformats.org/officeDocument/2006/customXml" ds:itemID="{CCE6255A-EB91-4526-92F4-3C7AB359BF99}">
   <ds:schemaRefs>
     <ds:schemaRef ds:uri="http://schemas.openxmlformats.org/officeDocument/2006/bibliography"/>
   </ds:schemaRefs>

</xml_diff>